<commit_message>
Modificación de Estándar de diseño
</commit_message>
<xml_diff>
--- a/Documentos1/Estandares/Estándar de diseño.docx
+++ b/Documentos1/Estandares/Estándar de diseño.docx
@@ -1,13 +1,13 @@
 
 <file path=word/document.xml><?xml version="1.0" encoding="utf-8"?>
-<w:document xmlns:wpc="http://schemas.microsoft.com/office/word/2010/wordprocessingCanvas" xmlns:cx="http://schemas.microsoft.com/office/drawing/2014/chartex" xmlns:cx1="http://schemas.microsoft.com/office/drawing/2015/9/8/chartex" xmlns:cx2="http://schemas.microsoft.com/office/drawing/2015/10/21/chartex" xmlns:mc="http://schemas.openxmlformats.org/markup-compatibility/2006" xmlns:o="urn:schemas-microsoft-com:office:office" xmlns:r="http://schemas.openxmlformats.org/officeDocument/2006/relationships" xmlns:m="http://schemas.openxmlformats.org/officeDocument/2006/math" xmlns:v="urn:schemas-microsoft-com:vml" xmlns:wp14="http://schemas.microsoft.com/office/word/2010/wordprocessingDrawing" xmlns:wp="http://schemas.openxmlformats.org/drawingml/2006/wordprocessingDrawing" xmlns:w10="urn:schemas-microsoft-com:office:word" xmlns:w="http://schemas.openxmlformats.org/wordprocessingml/2006/main" xmlns:w14="http://schemas.microsoft.com/office/word/2010/wordml" xmlns:w15="http://schemas.microsoft.com/office/word/2012/wordml" xmlns:w16se="http://schemas.microsoft.com/office/word/2015/wordml/symex" xmlns:wpg="http://schemas.microsoft.com/office/word/2010/wordprocessingGroup" xmlns:wpi="http://schemas.microsoft.com/office/word/2010/wordprocessingInk" xmlns:wne="http://schemas.microsoft.com/office/word/2006/wordml" xmlns:wps="http://schemas.microsoft.com/office/word/2010/wordprocessingShape" mc:Ignorable="w14 w15 w16se wp14">
+<w:document xmlns:ve="http://schemas.openxmlformats.org/markup-compatibility/2006" xmlns:o="urn:schemas-microsoft-com:office:office" xmlns:r="http://schemas.openxmlformats.org/officeDocument/2006/relationships" xmlns:m="http://schemas.openxmlformats.org/officeDocument/2006/math" xmlns:v="urn:schemas-microsoft-com:vml" xmlns:wp="http://schemas.openxmlformats.org/drawingml/2006/wordprocessingDrawing" xmlns:w10="urn:schemas-microsoft-com:office:word" xmlns:w="http://schemas.openxmlformats.org/wordprocessingml/2006/main" xmlns:wne="http://schemas.microsoft.com/office/word/2006/wordml">
   <w:body>
     <w:tbl>
       <w:tblPr>
-        <w:tblStyle w:val="Tabladecuadrcula4-nfasis5"/>
+        <w:tblStyle w:val="GridTable4Accent5"/>
         <w:tblpPr w:leftFromText="141" w:rightFromText="141" w:vertAnchor="page" w:horzAnchor="margin" w:tblpY="2206"/>
         <w:tblW w:w="0" w:type="auto"/>
-        <w:tblLook w:val="04A0" w:firstRow="1" w:lastRow="0" w:firstColumn="1" w:lastColumn="0" w:noHBand="0" w:noVBand="1"/>
+        <w:tblLook w:val="04A0"/>
       </w:tblPr>
       <w:tblGrid>
         <w:gridCol w:w="1984"/>
@@ -17,12 +17,12 @@
       </w:tblGrid>
       <w:tr>
         <w:trPr>
-          <w:cnfStyle w:val="100000000000" w:firstRow="1" w:lastRow="0" w:firstColumn="0" w:lastColumn="0" w:oddVBand="0" w:evenVBand="0" w:oddHBand="0" w:evenHBand="0" w:firstRowFirstColumn="0" w:firstRowLastColumn="0" w:lastRowFirstColumn="0" w:lastRowLastColumn="0"/>
+          <w:cnfStyle w:val="100000000000"/>
           <w:trHeight w:val="333"/>
         </w:trPr>
         <w:tc>
           <w:tcPr>
-            <w:cnfStyle w:val="001000000000" w:firstRow="0" w:lastRow="0" w:firstColumn="1" w:lastColumn="0" w:oddVBand="0" w:evenVBand="0" w:oddHBand="0" w:evenHBand="0" w:firstRowFirstColumn="0" w:firstRowLastColumn="0" w:lastRowFirstColumn="0" w:lastRowLastColumn="0"/>
+            <w:cnfStyle w:val="001000000000"/>
             <w:tcW w:w="1924" w:type="dxa"/>
           </w:tcPr>
           <w:p>
@@ -51,7 +51,7 @@
           <w:p>
             <w:pPr>
               <w:jc w:val="center"/>
-              <w:cnfStyle w:val="100000000000" w:firstRow="1" w:lastRow="0" w:firstColumn="0" w:lastColumn="0" w:oddVBand="0" w:evenVBand="0" w:oddHBand="0" w:evenHBand="0" w:firstRowFirstColumn="0" w:firstRowLastColumn="0" w:lastRowFirstColumn="0" w:lastRowLastColumn="0"/>
+              <w:cnfStyle w:val="100000000000"/>
               <w:rPr>
                 <w:rFonts w:ascii="Arial" w:hAnsi="Arial" w:cs="Arial"/>
                 <w:sz w:val="24"/>
@@ -75,7 +75,7 @@
           <w:p>
             <w:pPr>
               <w:jc w:val="center"/>
-              <w:cnfStyle w:val="100000000000" w:firstRow="1" w:lastRow="0" w:firstColumn="0" w:lastColumn="0" w:oddVBand="0" w:evenVBand="0" w:oddHBand="0" w:evenHBand="0" w:firstRowFirstColumn="0" w:firstRowLastColumn="0" w:lastRowFirstColumn="0" w:lastRowLastColumn="0"/>
+              <w:cnfStyle w:val="100000000000"/>
               <w:rPr>
                 <w:rFonts w:ascii="Arial" w:hAnsi="Arial" w:cs="Arial"/>
                 <w:sz w:val="24"/>
@@ -99,7 +99,7 @@
           <w:p>
             <w:pPr>
               <w:jc w:val="center"/>
-              <w:cnfStyle w:val="100000000000" w:firstRow="1" w:lastRow="0" w:firstColumn="0" w:lastColumn="0" w:oddVBand="0" w:evenVBand="0" w:oddHBand="0" w:evenHBand="0" w:firstRowFirstColumn="0" w:firstRowLastColumn="0" w:lastRowFirstColumn="0" w:lastRowLastColumn="0"/>
+              <w:cnfStyle w:val="100000000000"/>
               <w:rPr>
                 <w:rFonts w:ascii="Arial" w:hAnsi="Arial" w:cs="Arial"/>
                 <w:sz w:val="24"/>
@@ -119,12 +119,12 @@
       </w:tr>
       <w:tr>
         <w:trPr>
-          <w:cnfStyle w:val="000000100000" w:firstRow="0" w:lastRow="0" w:firstColumn="0" w:lastColumn="0" w:oddVBand="0" w:evenVBand="0" w:oddHBand="1" w:evenHBand="0" w:firstRowFirstColumn="0" w:firstRowLastColumn="0" w:lastRowFirstColumn="0" w:lastRowLastColumn="0"/>
+          <w:cnfStyle w:val="000000100000"/>
           <w:trHeight w:val="333"/>
         </w:trPr>
         <w:tc>
           <w:tcPr>
-            <w:cnfStyle w:val="001000000000" w:firstRow="0" w:lastRow="0" w:firstColumn="1" w:lastColumn="0" w:oddVBand="0" w:evenVBand="0" w:oddHBand="0" w:evenHBand="0" w:firstRowFirstColumn="0" w:firstRowLastColumn="0" w:lastRowFirstColumn="0" w:lastRowLastColumn="0"/>
+            <w:cnfStyle w:val="001000000000"/>
             <w:tcW w:w="1924" w:type="dxa"/>
           </w:tcPr>
           <w:p>
@@ -153,7 +153,7 @@
           <w:p>
             <w:pPr>
               <w:jc w:val="center"/>
-              <w:cnfStyle w:val="000000100000" w:firstRow="0" w:lastRow="0" w:firstColumn="0" w:lastColumn="0" w:oddVBand="0" w:evenVBand="0" w:oddHBand="1" w:evenHBand="0" w:firstRowFirstColumn="0" w:firstRowLastColumn="0" w:lastRowFirstColumn="0" w:lastRowLastColumn="0"/>
+              <w:cnfStyle w:val="000000100000"/>
               <w:rPr>
                 <w:rFonts w:ascii="Arial" w:hAnsi="Arial" w:cs="Arial"/>
                 <w:sz w:val="24"/>
@@ -168,8 +168,6 @@
               </w:rPr>
               <w:t>0.2</w:t>
             </w:r>
-            <w:bookmarkStart w:id="0" w:name="_GoBack"/>
-            <w:bookmarkEnd w:id="0"/>
           </w:p>
         </w:tc>
         <w:tc>
@@ -179,7 +177,7 @@
           <w:p>
             <w:pPr>
               <w:jc w:val="center"/>
-              <w:cnfStyle w:val="000000100000" w:firstRow="0" w:lastRow="0" w:firstColumn="0" w:lastColumn="0" w:oddVBand="0" w:evenVBand="0" w:oddHBand="1" w:evenHBand="0" w:firstRowFirstColumn="0" w:firstRowLastColumn="0" w:lastRowFirstColumn="0" w:lastRowLastColumn="0"/>
+              <w:cnfStyle w:val="000000100000"/>
               <w:rPr>
                 <w:rFonts w:ascii="Arial" w:hAnsi="Arial" w:cs="Arial"/>
                 <w:sz w:val="24"/>
@@ -211,7 +209,7 @@
           <w:p>
             <w:pPr>
               <w:jc w:val="center"/>
-              <w:cnfStyle w:val="000000100000" w:firstRow="0" w:lastRow="0" w:firstColumn="0" w:lastColumn="0" w:oddVBand="0" w:evenVBand="0" w:oddHBand="1" w:evenHBand="0" w:firstRowFirstColumn="0" w:firstRowLastColumn="0" w:lastRowFirstColumn="0" w:lastRowLastColumn="0"/>
+              <w:cnfStyle w:val="000000100000"/>
               <w:rPr>
                 <w:rFonts w:ascii="Arial" w:hAnsi="Arial" w:cs="Arial"/>
                 <w:sz w:val="24"/>
@@ -273,14 +271,6 @@
           <w:sz w:val="24"/>
           <w:szCs w:val="24"/>
         </w:rPr>
-        <w:t xml:space="preserve"> </w:t>
-      </w:r>
-      <w:r>
-        <w:rPr>
-          <w:rFonts w:ascii="Arial" w:hAnsi="Arial" w:cs="Arial"/>
-          <w:sz w:val="24"/>
-          <w:szCs w:val="24"/>
-        </w:rPr>
         <w:t>entre otros.</w:t>
       </w:r>
     </w:p>
@@ -295,21 +285,21 @@
     </w:p>
     <w:tbl>
       <w:tblPr>
-        <w:tblStyle w:val="Tabladecuadrcula5oscura-nfasis5"/>
+        <w:tblStyle w:val="GridTable5DarkAccent5"/>
         <w:tblW w:w="0" w:type="auto"/>
-        <w:tblLook w:val="04A0" w:firstRow="1" w:lastRow="0" w:firstColumn="1" w:lastColumn="0" w:noHBand="0" w:noVBand="1"/>
+        <w:tblLook w:val="04A0"/>
       </w:tblPr>
       <w:tblGrid>
         <w:gridCol w:w="3581"/>
-        <w:gridCol w:w="5247"/>
+        <w:gridCol w:w="5573"/>
       </w:tblGrid>
       <w:tr>
         <w:trPr>
-          <w:cnfStyle w:val="100000000000" w:firstRow="1" w:lastRow="0" w:firstColumn="0" w:lastColumn="0" w:oddVBand="0" w:evenVBand="0" w:oddHBand="0" w:evenHBand="0" w:firstRowFirstColumn="0" w:firstRowLastColumn="0" w:lastRowFirstColumn="0" w:lastRowLastColumn="0"/>
+          <w:cnfStyle w:val="100000000000"/>
         </w:trPr>
         <w:tc>
           <w:tcPr>
-            <w:cnfStyle w:val="001000000000" w:firstRow="0" w:lastRow="0" w:firstColumn="1" w:lastColumn="0" w:oddVBand="0" w:evenVBand="0" w:oddHBand="0" w:evenHBand="0" w:firstRowFirstColumn="0" w:firstRowLastColumn="0" w:lastRowFirstColumn="0" w:lastRowLastColumn="0"/>
+            <w:cnfStyle w:val="001000000000"/>
             <w:tcW w:w="2972" w:type="dxa"/>
           </w:tcPr>
           <w:p>
@@ -336,7 +326,7 @@
           </w:tcPr>
           <w:p>
             <w:pPr>
-              <w:cnfStyle w:val="100000000000" w:firstRow="1" w:lastRow="0" w:firstColumn="0" w:lastColumn="0" w:oddVBand="0" w:evenVBand="0" w:oddHBand="0" w:evenHBand="0" w:firstRowFirstColumn="0" w:firstRowLastColumn="0" w:lastRowFirstColumn="0" w:lastRowLastColumn="0"/>
+              <w:cnfStyle w:val="100000000000"/>
               <w:rPr>
                 <w:rFonts w:ascii="Arial" w:hAnsi="Arial" w:cs="Arial"/>
                 <w:sz w:val="24"/>
@@ -356,11 +346,11 @@
       </w:tr>
       <w:tr>
         <w:trPr>
-          <w:cnfStyle w:val="000000100000" w:firstRow="0" w:lastRow="0" w:firstColumn="0" w:lastColumn="0" w:oddVBand="0" w:evenVBand="0" w:oddHBand="1" w:evenHBand="0" w:firstRowFirstColumn="0" w:firstRowLastColumn="0" w:lastRowFirstColumn="0" w:lastRowLastColumn="0"/>
+          <w:cnfStyle w:val="000000100000"/>
         </w:trPr>
         <w:tc>
           <w:tcPr>
-            <w:cnfStyle w:val="001000000000" w:firstRow="0" w:lastRow="0" w:firstColumn="1" w:lastColumn="0" w:oddVBand="0" w:evenVBand="0" w:oddHBand="0" w:evenHBand="0" w:firstRowFirstColumn="0" w:firstRowLastColumn="0" w:lastRowFirstColumn="0" w:lastRowLastColumn="0"/>
+            <w:cnfStyle w:val="001000000000"/>
             <w:tcW w:w="2972" w:type="dxa"/>
           </w:tcPr>
           <w:p>
@@ -387,7 +377,7 @@
           </w:tcPr>
           <w:p>
             <w:pPr>
-              <w:cnfStyle w:val="000000100000" w:firstRow="0" w:lastRow="0" w:firstColumn="0" w:lastColumn="0" w:oddVBand="0" w:evenVBand="0" w:oddHBand="1" w:evenHBand="0" w:firstRowFirstColumn="0" w:firstRowLastColumn="0" w:lastRowFirstColumn="0" w:lastRowLastColumn="0"/>
+              <w:cnfStyle w:val="000000100000"/>
               <w:rPr>
                 <w:rFonts w:ascii="Arial" w:hAnsi="Arial" w:cs="Arial"/>
                 <w:sz w:val="24"/>
@@ -405,7 +395,7 @@
           </w:p>
           <w:p>
             <w:pPr>
-              <w:cnfStyle w:val="000000100000" w:firstRow="0" w:lastRow="0" w:firstColumn="0" w:lastColumn="0" w:oddVBand="0" w:evenVBand="0" w:oddHBand="1" w:evenHBand="0" w:firstRowFirstColumn="0" w:firstRowLastColumn="0" w:lastRowFirstColumn="0" w:lastRowLastColumn="0"/>
+              <w:cnfStyle w:val="000000100000"/>
               <w:rPr>
                 <w:rFonts w:ascii="Arial" w:hAnsi="Arial" w:cs="Arial"/>
                 <w:sz w:val="24"/>
@@ -427,6 +417,40 @@
                 <w:szCs w:val="24"/>
               </w:rPr>
               <w:t>, dicha imagen será a color</w:t>
+            </w:r>
+            <w:r>
+              <w:rPr>
+                <w:rFonts w:ascii="Arial" w:hAnsi="Arial" w:cs="Arial"/>
+                <w:sz w:val="24"/>
+                <w:szCs w:val="24"/>
+              </w:rPr>
+              <w:t>, además de ser nombrados según su función</w:t>
+            </w:r>
+            <w:r>
+              <w:rPr>
+                <w:rFonts w:ascii="Arial" w:hAnsi="Arial" w:cs="Arial"/>
+                <w:sz w:val="24"/>
+                <w:szCs w:val="24"/>
+              </w:rPr>
+              <w:t xml:space="preserve"> (</w:t>
+            </w:r>
+            <w:proofErr w:type="spellStart"/>
+            <w:r>
+              <w:rPr>
+                <w:rFonts w:ascii="Arial" w:hAnsi="Arial" w:cs="Arial"/>
+                <w:sz w:val="24"/>
+                <w:szCs w:val="24"/>
+              </w:rPr>
+              <w:t>btnGuardar</w:t>
+            </w:r>
+            <w:proofErr w:type="spellEnd"/>
+            <w:r>
+              <w:rPr>
+                <w:rFonts w:ascii="Arial" w:hAnsi="Arial" w:cs="Arial"/>
+                <w:sz w:val="24"/>
+                <w:szCs w:val="24"/>
+              </w:rPr>
+              <w:t>)</w:t>
             </w:r>
             <w:r>
               <w:rPr>
@@ -442,7 +466,7 @@
       <w:tr>
         <w:tc>
           <w:tcPr>
-            <w:cnfStyle w:val="001000000000" w:firstRow="0" w:lastRow="0" w:firstColumn="1" w:lastColumn="0" w:oddVBand="0" w:evenVBand="0" w:oddHBand="0" w:evenHBand="0" w:firstRowFirstColumn="0" w:firstRowLastColumn="0" w:lastRowFirstColumn="0" w:lastRowLastColumn="0"/>
+            <w:cnfStyle w:val="001000000000"/>
             <w:tcW w:w="2972" w:type="dxa"/>
           </w:tcPr>
           <w:p>
@@ -469,7 +493,7 @@
           </w:tcPr>
           <w:p>
             <w:pPr>
-              <w:cnfStyle w:val="000000000000" w:firstRow="0" w:lastRow="0" w:firstColumn="0" w:lastColumn="0" w:oddVBand="0" w:evenVBand="0" w:oddHBand="0" w:evenHBand="0" w:firstRowFirstColumn="0" w:firstRowLastColumn="0" w:lastRowFirstColumn="0" w:lastRowLastColumn="0"/>
+              <w:cnfStyle w:val="000000000000"/>
               <w:rPr>
                 <w:rFonts w:ascii="Arial" w:hAnsi="Arial" w:cs="Arial"/>
                 <w:sz w:val="24"/>
@@ -490,18 +514,78 @@
                 <w:sz w:val="24"/>
                 <w:szCs w:val="24"/>
               </w:rPr>
-              <w:t>cuentan con el nombre de la aplicación en una esquina de la misma, los colores predominantes serán, azul, blanco y negro, además de emplear un tipo de letra uniforme.</w:t>
+              <w:t>cuentan con el logotipo</w:t>
+            </w:r>
+            <w:r>
+              <w:rPr>
+                <w:rFonts w:ascii="Arial" w:hAnsi="Arial" w:cs="Arial"/>
+                <w:sz w:val="24"/>
+                <w:szCs w:val="24"/>
+              </w:rPr>
+              <w:t xml:space="preserve"> de la aplicación en una esquina de la misma, los colores predominantes serán, azul, blanco y negro, además de emplear un tipo de letra uniforme</w:t>
+            </w:r>
+            <w:r>
+              <w:rPr>
+                <w:rFonts w:ascii="Arial" w:hAnsi="Arial" w:cs="Arial"/>
+                <w:sz w:val="24"/>
+                <w:szCs w:val="24"/>
+              </w:rPr>
+              <w:t>, nombrar cada formulario según la pantalla que es, ejemplo; “</w:t>
+            </w:r>
+            <w:proofErr w:type="spellStart"/>
+            <w:r>
+              <w:rPr>
+                <w:rFonts w:ascii="Arial" w:hAnsi="Arial" w:cs="Arial"/>
+                <w:sz w:val="24"/>
+                <w:szCs w:val="24"/>
+              </w:rPr>
+              <w:t>FrmConsultas</w:t>
+            </w:r>
+            <w:proofErr w:type="spellEnd"/>
+            <w:r>
+              <w:rPr>
+                <w:rFonts w:ascii="Arial" w:hAnsi="Arial" w:cs="Arial"/>
+                <w:sz w:val="24"/>
+                <w:szCs w:val="24"/>
+              </w:rPr>
+              <w:t>”</w:t>
+            </w:r>
+            <w:r>
+              <w:rPr>
+                <w:rFonts w:ascii="Arial" w:hAnsi="Arial" w:cs="Arial"/>
+                <w:sz w:val="24"/>
+                <w:szCs w:val="24"/>
+              </w:rPr>
+              <w:t>.</w:t>
+            </w:r>
+          </w:p>
+          <w:p>
+            <w:pPr>
+              <w:cnfStyle w:val="000000000000"/>
+              <w:rPr>
+                <w:rFonts w:ascii="Arial" w:hAnsi="Arial" w:cs="Arial"/>
+                <w:sz w:val="24"/>
+                <w:szCs w:val="24"/>
+              </w:rPr>
+            </w:pPr>
+            <w:r>
+              <w:rPr>
+                <w:rFonts w:ascii="Arial" w:hAnsi="Arial" w:cs="Arial"/>
+                <w:sz w:val="24"/>
+                <w:szCs w:val="24"/>
+              </w:rPr>
+              <w:t>El tamaño de las pantallas debe ser acorde a los componentes que tenga de tal manera que no se vea todo muy junto, tendrán fondo azul y un panel blanco</w:t>
             </w:r>
           </w:p>
         </w:tc>
       </w:tr>
       <w:tr>
         <w:trPr>
-          <w:cnfStyle w:val="000000100000" w:firstRow="0" w:lastRow="0" w:firstColumn="0" w:lastColumn="0" w:oddVBand="0" w:evenVBand="0" w:oddHBand="1" w:evenHBand="0" w:firstRowFirstColumn="0" w:firstRowLastColumn="0" w:lastRowFirstColumn="0" w:lastRowLastColumn="0"/>
+          <w:cnfStyle w:val="000000100000"/>
         </w:trPr>
         <w:tc>
           <w:tcPr>
-            <w:cnfStyle w:val="001000000000" w:firstRow="0" w:lastRow="0" w:firstColumn="1" w:lastColumn="0" w:oddVBand="0" w:evenVBand="0" w:oddHBand="0" w:evenHBand="0" w:firstRowFirstColumn="0" w:firstRowLastColumn="0" w:lastRowFirstColumn="0" w:lastRowLastColumn="0"/>
+            <w:cnfStyle w:val="001000000000"/>
             <w:tcW w:w="2972" w:type="dxa"/>
           </w:tcPr>
           <w:p>
@@ -528,36 +612,130 @@
           </w:tcPr>
           <w:p>
             <w:pPr>
-              <w:cnfStyle w:val="000000100000" w:firstRow="0" w:lastRow="0" w:firstColumn="0" w:lastColumn="0" w:oddVBand="0" w:evenVBand="0" w:oddHBand="1" w:evenHBand="0" w:firstRowFirstColumn="0" w:firstRowLastColumn="0" w:lastRowFirstColumn="0" w:lastRowLastColumn="0"/>
-              <w:rPr>
-                <w:rFonts w:ascii="Arial" w:hAnsi="Arial" w:cs="Arial"/>
-                <w:sz w:val="24"/>
-                <w:szCs w:val="24"/>
-              </w:rPr>
-            </w:pPr>
-            <w:r>
-              <w:rPr>
-                <w:rFonts w:ascii="Arial" w:hAnsi="Arial" w:cs="Arial"/>
-                <w:sz w:val="24"/>
-                <w:szCs w:val="24"/>
-              </w:rPr>
-              <w:t>Cada vez que sea empleado un combo box se modificara el tipo y tamaño de letra para que se ajuste a la uniformidad del diseño</w:t>
-            </w:r>
-            <w:r>
-              <w:rPr>
-                <w:rFonts w:ascii="Arial" w:hAnsi="Arial" w:cs="Arial"/>
-                <w:sz w:val="24"/>
-                <w:szCs w:val="24"/>
-              </w:rPr>
-              <w:t xml:space="preserve"> (Arial #12 negrita)</w:t>
-            </w:r>
-            <w:r>
-              <w:rPr>
-                <w:rFonts w:ascii="Arial" w:hAnsi="Arial" w:cs="Arial"/>
-                <w:sz w:val="24"/>
-                <w:szCs w:val="24"/>
-              </w:rPr>
-              <w:t>, además de especificar claramente las opciones que contenga.</w:t>
+              <w:cnfStyle w:val="000000100000"/>
+              <w:rPr>
+                <w:rFonts w:ascii="Arial" w:hAnsi="Arial" w:cs="Arial"/>
+                <w:sz w:val="24"/>
+                <w:szCs w:val="24"/>
+              </w:rPr>
+            </w:pPr>
+            <w:r>
+              <w:rPr>
+                <w:rFonts w:ascii="Arial" w:hAnsi="Arial" w:cs="Arial"/>
+                <w:sz w:val="24"/>
+                <w:szCs w:val="24"/>
+              </w:rPr>
+              <w:t>Cada vez que sea emp</w:t>
+            </w:r>
+            <w:r>
+              <w:rPr>
+                <w:rFonts w:ascii="Arial" w:hAnsi="Arial" w:cs="Arial"/>
+                <w:sz w:val="24"/>
+                <w:szCs w:val="24"/>
+              </w:rPr>
+              <w:t>leado un combo box se modificará</w:t>
+            </w:r>
+            <w:r>
+              <w:rPr>
+                <w:rFonts w:ascii="Arial" w:hAnsi="Arial" w:cs="Arial"/>
+                <w:sz w:val="24"/>
+                <w:szCs w:val="24"/>
+              </w:rPr>
+              <w:t xml:space="preserve"> el tipo y tamaño de letra para que se ajuste a la uniformidad del diseño</w:t>
+            </w:r>
+            <w:r>
+              <w:rPr>
+                <w:rFonts w:ascii="Arial" w:hAnsi="Arial" w:cs="Arial"/>
+                <w:sz w:val="24"/>
+                <w:szCs w:val="24"/>
+              </w:rPr>
+              <w:t xml:space="preserve"> (</w:t>
+            </w:r>
+            <w:proofErr w:type="spellStart"/>
+            <w:r>
+              <w:rPr>
+                <w:rFonts w:ascii="Arial" w:hAnsi="Arial" w:cs="Arial"/>
+                <w:sz w:val="24"/>
+                <w:szCs w:val="24"/>
+              </w:rPr>
+              <w:t>Arial</w:t>
+            </w:r>
+            <w:proofErr w:type="spellEnd"/>
+            <w:r>
+              <w:rPr>
+                <w:rFonts w:ascii="Arial" w:hAnsi="Arial" w:cs="Arial"/>
+                <w:sz w:val="24"/>
+                <w:szCs w:val="24"/>
+              </w:rPr>
+              <w:t xml:space="preserve"> #12 </w:t>
+            </w:r>
+            <w:proofErr w:type="spellStart"/>
+            <w:r>
+              <w:rPr>
+                <w:rFonts w:ascii="Arial" w:hAnsi="Arial" w:cs="Arial"/>
+                <w:sz w:val="24"/>
+                <w:szCs w:val="24"/>
+              </w:rPr>
+              <w:t>bod</w:t>
+            </w:r>
+            <w:proofErr w:type="spellEnd"/>
+            <w:r>
+              <w:rPr>
+                <w:rFonts w:ascii="Arial" w:hAnsi="Arial" w:cs="Arial"/>
+                <w:sz w:val="24"/>
+                <w:szCs w:val="24"/>
+              </w:rPr>
+              <w:t>)</w:t>
+            </w:r>
+            <w:r>
+              <w:rPr>
+                <w:rFonts w:ascii="Arial" w:hAnsi="Arial" w:cs="Arial"/>
+                <w:sz w:val="24"/>
+                <w:szCs w:val="24"/>
+              </w:rPr>
+              <w:t>, además de especificar claramente las opciones que contenga</w:t>
+            </w:r>
+            <w:r>
+              <w:rPr>
+                <w:rFonts w:ascii="Arial" w:hAnsi="Arial" w:cs="Arial"/>
+                <w:sz w:val="24"/>
+                <w:szCs w:val="24"/>
+              </w:rPr>
+              <w:t>, además de ser nombrado según su función</w:t>
+            </w:r>
+            <w:r>
+              <w:rPr>
+                <w:rFonts w:ascii="Arial" w:hAnsi="Arial" w:cs="Arial"/>
+                <w:sz w:val="24"/>
+                <w:szCs w:val="24"/>
+              </w:rPr>
+              <w:t xml:space="preserve"> (</w:t>
+            </w:r>
+            <w:proofErr w:type="spellStart"/>
+            <w:r>
+              <w:rPr>
+                <w:rFonts w:ascii="Arial" w:hAnsi="Arial" w:cs="Arial"/>
+                <w:sz w:val="24"/>
+                <w:szCs w:val="24"/>
+              </w:rPr>
+              <w:t>cmbCarrera</w:t>
+            </w:r>
+            <w:proofErr w:type="spellEnd"/>
+            <w:r>
+              <w:rPr>
+                <w:rFonts w:ascii="Arial" w:hAnsi="Arial" w:cs="Arial"/>
+                <w:sz w:val="24"/>
+                <w:szCs w:val="24"/>
+              </w:rPr>
+              <w:t>)</w:t>
+            </w:r>
+            <w:r>
+              <w:rPr>
+                <w:rFonts w:ascii="Arial" w:hAnsi="Arial" w:cs="Arial"/>
+                <w:sz w:val="24"/>
+                <w:szCs w:val="24"/>
+              </w:rPr>
+              <w:t>.</w:t>
             </w:r>
           </w:p>
         </w:tc>
@@ -565,7 +743,7 @@
       <w:tr>
         <w:tc>
           <w:tcPr>
-            <w:cnfStyle w:val="001000000000" w:firstRow="0" w:lastRow="0" w:firstColumn="1" w:lastColumn="0" w:oddVBand="0" w:evenVBand="0" w:oddHBand="0" w:evenHBand="0" w:firstRowFirstColumn="0" w:firstRowLastColumn="0" w:lastRowFirstColumn="0" w:lastRowLastColumn="0"/>
+            <w:cnfStyle w:val="001000000000"/>
             <w:tcW w:w="2972" w:type="dxa"/>
           </w:tcPr>
           <w:p>
@@ -592,31 +770,82 @@
           </w:tcPr>
           <w:p>
             <w:pPr>
-              <w:cnfStyle w:val="000000000000" w:firstRow="0" w:lastRow="0" w:firstColumn="0" w:lastColumn="0" w:oddVBand="0" w:evenVBand="0" w:oddHBand="0" w:evenHBand="0" w:firstRowFirstColumn="0" w:firstRowLastColumn="0" w:lastRowFirstColumn="0" w:lastRowLastColumn="0"/>
-              <w:rPr>
-                <w:rFonts w:ascii="Arial" w:hAnsi="Arial" w:cs="Arial"/>
-                <w:sz w:val="24"/>
-                <w:szCs w:val="24"/>
-              </w:rPr>
-            </w:pPr>
-            <w:r>
-              <w:rPr>
-                <w:rFonts w:ascii="Arial" w:hAnsi="Arial" w:cs="Arial"/>
-                <w:sz w:val="24"/>
-                <w:szCs w:val="24"/>
-              </w:rPr>
-              <w:t>Los cuadros de texto tendrán el tamaño acorde a lo que se escribirá en ellos.</w:t>
+              <w:cnfStyle w:val="000000000000"/>
+              <w:rPr>
+                <w:rFonts w:ascii="Arial" w:hAnsi="Arial" w:cs="Arial"/>
+                <w:sz w:val="24"/>
+                <w:szCs w:val="24"/>
+              </w:rPr>
+            </w:pPr>
+            <w:r>
+              <w:rPr>
+                <w:rFonts w:ascii="Arial" w:hAnsi="Arial" w:cs="Arial"/>
+                <w:sz w:val="24"/>
+                <w:szCs w:val="24"/>
+              </w:rPr>
+              <w:t>Los cuadros de texto tendrán el tamaño acorde a lo que se escribirá en ellos</w:t>
+            </w:r>
+            <w:r>
+              <w:rPr>
+                <w:rFonts w:ascii="Arial" w:hAnsi="Arial" w:cs="Arial"/>
+                <w:sz w:val="24"/>
+                <w:szCs w:val="24"/>
+              </w:rPr>
+              <w:t xml:space="preserve">, además de ser </w:t>
+            </w:r>
+            <w:r>
+              <w:rPr>
+                <w:rFonts w:ascii="Arial" w:hAnsi="Arial" w:cs="Arial"/>
+                <w:sz w:val="24"/>
+                <w:szCs w:val="24"/>
+              </w:rPr>
+              <w:lastRenderedPageBreak/>
+              <w:t>nombrados según su función</w:t>
+            </w:r>
+            <w:r>
+              <w:rPr>
+                <w:rFonts w:ascii="Arial" w:hAnsi="Arial" w:cs="Arial"/>
+                <w:sz w:val="24"/>
+                <w:szCs w:val="24"/>
+              </w:rPr>
+              <w:t xml:space="preserve"> (</w:t>
+            </w:r>
+            <w:proofErr w:type="spellStart"/>
+            <w:r>
+              <w:rPr>
+                <w:rFonts w:ascii="Arial" w:hAnsi="Arial" w:cs="Arial"/>
+                <w:sz w:val="24"/>
+                <w:szCs w:val="24"/>
+              </w:rPr>
+              <w:t>txtNombre</w:t>
+            </w:r>
+            <w:proofErr w:type="spellEnd"/>
+            <w:r>
+              <w:rPr>
+                <w:rFonts w:ascii="Arial" w:hAnsi="Arial" w:cs="Arial"/>
+                <w:sz w:val="24"/>
+                <w:szCs w:val="24"/>
+              </w:rPr>
+              <w:t>)</w:t>
+            </w:r>
+            <w:r>
+              <w:rPr>
+                <w:rFonts w:ascii="Arial" w:hAnsi="Arial" w:cs="Arial"/>
+                <w:sz w:val="24"/>
+                <w:szCs w:val="24"/>
+              </w:rPr>
+              <w:t>.</w:t>
             </w:r>
           </w:p>
         </w:tc>
       </w:tr>
       <w:tr>
         <w:trPr>
-          <w:cnfStyle w:val="000000100000" w:firstRow="0" w:lastRow="0" w:firstColumn="0" w:lastColumn="0" w:oddVBand="0" w:evenVBand="0" w:oddHBand="1" w:evenHBand="0" w:firstRowFirstColumn="0" w:firstRowLastColumn="0" w:lastRowFirstColumn="0" w:lastRowLastColumn="0"/>
+          <w:cnfStyle w:val="000000100000"/>
         </w:trPr>
         <w:tc>
           <w:tcPr>
-            <w:cnfStyle w:val="001000000000" w:firstRow="0" w:lastRow="0" w:firstColumn="1" w:lastColumn="0" w:oddVBand="0" w:evenVBand="0" w:oddHBand="0" w:evenHBand="0" w:firstRowFirstColumn="0" w:firstRowLastColumn="0" w:lastRowFirstColumn="0" w:lastRowLastColumn="0"/>
+            <w:cnfStyle w:val="001000000000"/>
             <w:tcW w:w="2972" w:type="dxa"/>
           </w:tcPr>
           <w:p>
@@ -633,6 +862,7 @@
                 <w:sz w:val="24"/>
                 <w:szCs w:val="24"/>
               </w:rPr>
+              <w:lastRenderedPageBreak/>
               <w:t>Label</w:t>
             </w:r>
           </w:p>
@@ -643,7 +873,7 @@
           </w:tcPr>
           <w:p>
             <w:pPr>
-              <w:cnfStyle w:val="000000100000" w:firstRow="0" w:lastRow="0" w:firstColumn="0" w:lastColumn="0" w:oddVBand="0" w:evenVBand="0" w:oddHBand="1" w:evenHBand="0" w:firstRowFirstColumn="0" w:firstRowLastColumn="0" w:lastRowFirstColumn="0" w:lastRowLastColumn="0"/>
+              <w:cnfStyle w:val="000000100000"/>
               <w:rPr>
                 <w:rFonts w:ascii="Arial" w:hAnsi="Arial" w:cs="Arial"/>
                 <w:sz w:val="24"/>
@@ -674,24 +904,156 @@
                 <w:sz w:val="24"/>
                 <w:szCs w:val="24"/>
               </w:rPr>
-              <w:t xml:space="preserve"> será negro y de un tipo de letra uniforme con la aplicación</w:t>
-            </w:r>
-            <w:r>
-              <w:rPr>
-                <w:rFonts w:ascii="Arial" w:hAnsi="Arial" w:cs="Arial"/>
-                <w:sz w:val="24"/>
-                <w:szCs w:val="24"/>
-              </w:rPr>
-              <w:t xml:space="preserve"> (para las etiquetas el tipo de letra será Arial </w:t>
-            </w:r>
-            <w:r>
-              <w:rPr>
-                <w:rFonts w:ascii="Arial" w:hAnsi="Arial" w:cs="Arial"/>
-                <w:sz w:val="24"/>
-                <w:szCs w:val="24"/>
-              </w:rPr>
-              <w:t>#12 negrita, para títulos el tipo y tamaño de letra será Serif #36 negrita</w:t>
-            </w:r>
+              <w:t xml:space="preserve"> será negro y de un tipo de letra uniforme con la </w:t>
+            </w:r>
+            <w:proofErr w:type="gramStart"/>
+            <w:r>
+              <w:rPr>
+                <w:rFonts w:ascii="Arial" w:hAnsi="Arial" w:cs="Arial"/>
+                <w:sz w:val="24"/>
+                <w:szCs w:val="24"/>
+              </w:rPr>
+              <w:t>aplicación</w:t>
+            </w:r>
+            <w:r>
+              <w:rPr>
+                <w:rFonts w:ascii="Arial" w:hAnsi="Arial" w:cs="Arial"/>
+                <w:sz w:val="24"/>
+                <w:szCs w:val="24"/>
+              </w:rPr>
+              <w:t>(</w:t>
+            </w:r>
+            <w:proofErr w:type="gramEnd"/>
+            <w:r>
+              <w:rPr>
+                <w:rFonts w:ascii="Arial" w:hAnsi="Arial" w:cs="Arial"/>
+                <w:sz w:val="24"/>
+                <w:szCs w:val="24"/>
+              </w:rPr>
+              <w:t xml:space="preserve">para las etiquetas el tipo de letra será </w:t>
+            </w:r>
+            <w:proofErr w:type="spellStart"/>
+            <w:r>
+              <w:rPr>
+                <w:rFonts w:ascii="Arial" w:hAnsi="Arial" w:cs="Arial"/>
+                <w:sz w:val="24"/>
+                <w:szCs w:val="24"/>
+              </w:rPr>
+              <w:t>Arial</w:t>
+            </w:r>
+            <w:proofErr w:type="spellEnd"/>
+            <w:r>
+              <w:rPr>
+                <w:rFonts w:ascii="Arial" w:hAnsi="Arial" w:cs="Arial"/>
+                <w:sz w:val="24"/>
+                <w:szCs w:val="24"/>
+              </w:rPr>
+              <w:t xml:space="preserve"> </w:t>
+            </w:r>
+            <w:r>
+              <w:rPr>
+                <w:rFonts w:ascii="Arial" w:hAnsi="Arial" w:cs="Arial"/>
+                <w:sz w:val="24"/>
+                <w:szCs w:val="24"/>
+              </w:rPr>
+              <w:t xml:space="preserve">#18 </w:t>
+            </w:r>
+            <w:proofErr w:type="spellStart"/>
+            <w:r>
+              <w:rPr>
+                <w:rFonts w:ascii="Arial" w:hAnsi="Arial" w:cs="Arial"/>
+                <w:sz w:val="24"/>
+                <w:szCs w:val="24"/>
+              </w:rPr>
+              <w:t>bold</w:t>
+            </w:r>
+            <w:proofErr w:type="spellEnd"/>
+            <w:r>
+              <w:rPr>
+                <w:rFonts w:ascii="Arial" w:hAnsi="Arial" w:cs="Arial"/>
+                <w:sz w:val="24"/>
+                <w:szCs w:val="24"/>
+              </w:rPr>
+              <w:t xml:space="preserve">, para títulos el tipo </w:t>
+            </w:r>
+            <w:r>
+              <w:rPr>
+                <w:rFonts w:ascii="Arial" w:hAnsi="Arial" w:cs="Arial"/>
+                <w:sz w:val="24"/>
+                <w:szCs w:val="24"/>
+              </w:rPr>
+              <w:t xml:space="preserve">y tamaño de letra será </w:t>
+            </w:r>
+            <w:proofErr w:type="spellStart"/>
+            <w:r>
+              <w:rPr>
+                <w:rFonts w:ascii="Arial" w:hAnsi="Arial" w:cs="Arial"/>
+                <w:sz w:val="24"/>
+                <w:szCs w:val="24"/>
+              </w:rPr>
+              <w:t>Serif</w:t>
+            </w:r>
+            <w:proofErr w:type="spellEnd"/>
+            <w:r>
+              <w:rPr>
+                <w:rFonts w:ascii="Arial" w:hAnsi="Arial" w:cs="Arial"/>
+                <w:sz w:val="24"/>
+                <w:szCs w:val="24"/>
+              </w:rPr>
+              <w:t xml:space="preserve"> #48</w:t>
+            </w:r>
+            <w:r>
+              <w:rPr>
+                <w:rFonts w:ascii="Arial" w:hAnsi="Arial" w:cs="Arial"/>
+                <w:sz w:val="24"/>
+                <w:szCs w:val="24"/>
+              </w:rPr>
+              <w:t xml:space="preserve"> </w:t>
+            </w:r>
+            <w:proofErr w:type="spellStart"/>
+            <w:r>
+              <w:rPr>
+                <w:rFonts w:ascii="Arial" w:hAnsi="Arial" w:cs="Arial"/>
+                <w:sz w:val="24"/>
+                <w:szCs w:val="24"/>
+              </w:rPr>
+              <w:t>bold</w:t>
+            </w:r>
+            <w:proofErr w:type="spellEnd"/>
+            <w:r>
+              <w:rPr>
+                <w:rFonts w:ascii="Arial" w:hAnsi="Arial" w:cs="Arial"/>
+                <w:sz w:val="24"/>
+                <w:szCs w:val="24"/>
+              </w:rPr>
+              <w:t>)</w:t>
+            </w:r>
+            <w:r>
+              <w:rPr>
+                <w:rFonts w:ascii="Arial" w:hAnsi="Arial" w:cs="Arial"/>
+                <w:sz w:val="24"/>
+                <w:szCs w:val="24"/>
+              </w:rPr>
+              <w:t>, de ser necesario nombrarlos según su función</w:t>
+            </w:r>
+            <w:r>
+              <w:rPr>
+                <w:rFonts w:ascii="Arial" w:hAnsi="Arial" w:cs="Arial"/>
+                <w:sz w:val="24"/>
+                <w:szCs w:val="24"/>
+              </w:rPr>
+              <w:t xml:space="preserve"> (</w:t>
+            </w:r>
+            <w:proofErr w:type="spellStart"/>
+            <w:r>
+              <w:rPr>
+                <w:rFonts w:ascii="Arial" w:hAnsi="Arial" w:cs="Arial"/>
+                <w:sz w:val="24"/>
+                <w:szCs w:val="24"/>
+              </w:rPr>
+              <w:t>lblNombre</w:t>
+            </w:r>
+            <w:proofErr w:type="spellEnd"/>
             <w:r>
               <w:rPr>
                 <w:rFonts w:ascii="Arial" w:hAnsi="Arial" w:cs="Arial"/>
@@ -714,7 +1076,7 @@
       <w:tr>
         <w:tc>
           <w:tcPr>
-            <w:cnfStyle w:val="001000000000" w:firstRow="0" w:lastRow="0" w:firstColumn="1" w:lastColumn="0" w:oddVBand="0" w:evenVBand="0" w:oddHBand="0" w:evenHBand="0" w:firstRowFirstColumn="0" w:firstRowLastColumn="0" w:lastRowFirstColumn="0" w:lastRowLastColumn="0"/>
+            <w:cnfStyle w:val="001000000000"/>
             <w:tcW w:w="2972" w:type="dxa"/>
           </w:tcPr>
           <w:p>
@@ -741,63 +1103,78 @@
           </w:tcPr>
           <w:p>
             <w:pPr>
-              <w:cnfStyle w:val="000000000000" w:firstRow="0" w:lastRow="0" w:firstColumn="0" w:lastColumn="0" w:oddVBand="0" w:evenVBand="0" w:oddHBand="0" w:evenHBand="0" w:firstRowFirstColumn="0" w:firstRowLastColumn="0" w:lastRowFirstColumn="0" w:lastRowLastColumn="0"/>
-              <w:rPr>
-                <w:rFonts w:ascii="Arial" w:hAnsi="Arial" w:cs="Arial"/>
-                <w:sz w:val="24"/>
-                <w:szCs w:val="24"/>
-              </w:rPr>
-            </w:pPr>
-            <w:r>
-              <w:rPr>
-                <w:rFonts w:ascii="Arial" w:hAnsi="Arial" w:cs="Arial"/>
-                <w:sz w:val="24"/>
-                <w:szCs w:val="24"/>
-              </w:rPr>
-              <w:t xml:space="preserve">Las tablas de listas contarán con la letra y tamaño adecuados a la pantalla para que sean fácil de </w:t>
-            </w:r>
-            <w:proofErr w:type="gramStart"/>
-            <w:r>
-              <w:rPr>
-                <w:rFonts w:ascii="Arial" w:hAnsi="Arial" w:cs="Arial"/>
-                <w:sz w:val="24"/>
-                <w:szCs w:val="24"/>
-              </w:rPr>
-              <w:t>entender</w:t>
-            </w:r>
-            <w:r>
-              <w:rPr>
-                <w:rFonts w:ascii="Arial" w:hAnsi="Arial" w:cs="Arial"/>
-                <w:sz w:val="24"/>
-                <w:szCs w:val="24"/>
-              </w:rPr>
-              <w:t>(</w:t>
-            </w:r>
-            <w:proofErr w:type="gramEnd"/>
-            <w:r>
-              <w:rPr>
-                <w:rFonts w:ascii="Arial" w:hAnsi="Arial" w:cs="Arial"/>
-                <w:sz w:val="24"/>
-                <w:szCs w:val="24"/>
-              </w:rPr>
-              <w:t>Arial #12)</w:t>
-            </w:r>
-            <w:r>
-              <w:rPr>
-                <w:rFonts w:ascii="Arial" w:hAnsi="Arial" w:cs="Arial"/>
-                <w:sz w:val="24"/>
-                <w:szCs w:val="24"/>
-              </w:rPr>
-              <w:t xml:space="preserve">, además de </w:t>
-            </w:r>
-            <w:r>
-              <w:rPr>
-                <w:rFonts w:ascii="Arial" w:hAnsi="Arial" w:cs="Arial"/>
-                <w:sz w:val="24"/>
-                <w:szCs w:val="24"/>
-              </w:rPr>
-              <w:lastRenderedPageBreak/>
-              <w:t>que serán colocadas hacia el lado derecho de la pantalla.</w:t>
+              <w:cnfStyle w:val="000000000000"/>
+              <w:rPr>
+                <w:rFonts w:ascii="Arial" w:hAnsi="Arial" w:cs="Arial"/>
+                <w:sz w:val="24"/>
+                <w:szCs w:val="24"/>
+              </w:rPr>
+            </w:pPr>
+            <w:r>
+              <w:rPr>
+                <w:rFonts w:ascii="Arial" w:hAnsi="Arial" w:cs="Arial"/>
+                <w:sz w:val="24"/>
+                <w:szCs w:val="24"/>
+              </w:rPr>
+              <w:t>Las tablas de listas contarán con la letra y tamaño adecuados a la pantalla para que sean fácil de entender</w:t>
+            </w:r>
+            <w:r>
+              <w:rPr>
+                <w:rFonts w:ascii="Arial" w:hAnsi="Arial" w:cs="Arial"/>
+                <w:sz w:val="24"/>
+                <w:szCs w:val="24"/>
+              </w:rPr>
+              <w:t>(Arial #12)</w:t>
+            </w:r>
+            <w:r>
+              <w:rPr>
+                <w:rFonts w:ascii="Arial" w:hAnsi="Arial" w:cs="Arial"/>
+                <w:sz w:val="24"/>
+                <w:szCs w:val="24"/>
+              </w:rPr>
+              <w:t>, además de que serán colocadas hacia el lado derecho de la pantalla</w:t>
+            </w:r>
+            <w:r>
+              <w:rPr>
+                <w:rFonts w:ascii="Arial" w:hAnsi="Arial" w:cs="Arial"/>
+                <w:sz w:val="24"/>
+                <w:szCs w:val="24"/>
+              </w:rPr>
+              <w:t>, nombrarla acorde a lo que mostrará</w:t>
+            </w:r>
+            <w:r>
+              <w:rPr>
+                <w:rFonts w:ascii="Arial" w:hAnsi="Arial" w:cs="Arial"/>
+                <w:sz w:val="24"/>
+                <w:szCs w:val="24"/>
+              </w:rPr>
+              <w:t xml:space="preserve"> (</w:t>
+            </w:r>
+            <w:proofErr w:type="spellStart"/>
+            <w:r>
+              <w:rPr>
+                <w:rFonts w:ascii="Arial" w:hAnsi="Arial" w:cs="Arial"/>
+                <w:sz w:val="24"/>
+                <w:szCs w:val="24"/>
+              </w:rPr>
+              <w:t>tblConsultas</w:t>
+            </w:r>
+            <w:proofErr w:type="spellEnd"/>
+            <w:r>
+              <w:rPr>
+                <w:rFonts w:ascii="Arial" w:hAnsi="Arial" w:cs="Arial"/>
+                <w:sz w:val="24"/>
+                <w:szCs w:val="24"/>
+              </w:rPr>
+              <w:t>)</w:t>
+            </w:r>
+            <w:r>
+              <w:rPr>
+                <w:rFonts w:ascii="Arial" w:hAnsi="Arial" w:cs="Arial"/>
+                <w:sz w:val="24"/>
+                <w:szCs w:val="24"/>
+              </w:rPr>
+              <w:t>.</w:t>
             </w:r>
           </w:p>
         </w:tc>
@@ -811,6 +1188,8 @@
           <w:szCs w:val="24"/>
         </w:rPr>
       </w:pPr>
+      <w:bookmarkStart w:id="0" w:name="_GoBack"/>
+      <w:bookmarkEnd w:id="0"/>
     </w:p>
     <w:sectPr>
       <w:headerReference w:type="even" r:id="rId6"/>
@@ -829,8 +1208,8 @@
 </file>
 
 <file path=word/endnotes.xml><?xml version="1.0" encoding="utf-8"?>
-<w:endnotes xmlns:wpc="http://schemas.microsoft.com/office/word/2010/wordprocessingCanvas" xmlns:cx="http://schemas.microsoft.com/office/drawing/2014/chartex" xmlns:cx1="http://schemas.microsoft.com/office/drawing/2015/9/8/chartex" xmlns:cx2="http://schemas.microsoft.com/office/drawing/2015/10/21/chartex" xmlns:mc="http://schemas.openxmlformats.org/markup-compatibility/2006" xmlns:o="urn:schemas-microsoft-com:office:office" xmlns:r="http://schemas.openxmlformats.org/officeDocument/2006/relationships" xmlns:m="http://schemas.openxmlformats.org/officeDocument/2006/math" xmlns:v="urn:schemas-microsoft-com:vml" xmlns:wp14="http://schemas.microsoft.com/office/word/2010/wordprocessingDrawing" xmlns:wp="http://schemas.openxmlformats.org/drawingml/2006/wordprocessingDrawing" xmlns:w10="urn:schemas-microsoft-com:office:word" xmlns:w="http://schemas.openxmlformats.org/wordprocessingml/2006/main" xmlns:w14="http://schemas.microsoft.com/office/word/2010/wordml" xmlns:w15="http://schemas.microsoft.com/office/word/2012/wordml" xmlns:w16se="http://schemas.microsoft.com/office/word/2015/wordml/symex" xmlns:wpg="http://schemas.microsoft.com/office/word/2010/wordprocessingGroup" xmlns:wpi="http://schemas.microsoft.com/office/word/2010/wordprocessingInk" xmlns:wne="http://schemas.microsoft.com/office/word/2006/wordml" xmlns:wps="http://schemas.microsoft.com/office/word/2010/wordprocessingShape" mc:Ignorable="w14 w15 w16se wp14">
-  <w:endnote w:type="separator" w:id="-1">
+<w:endnotes xmlns:ve="http://schemas.openxmlformats.org/markup-compatibility/2006" xmlns:o="urn:schemas-microsoft-com:office:office" xmlns:r="http://schemas.openxmlformats.org/officeDocument/2006/relationships" xmlns:m="http://schemas.openxmlformats.org/officeDocument/2006/math" xmlns:v="urn:schemas-microsoft-com:vml" xmlns:wp="http://schemas.openxmlformats.org/drawingml/2006/wordprocessingDrawing" xmlns:w10="urn:schemas-microsoft-com:office:word" xmlns:w="http://schemas.openxmlformats.org/wordprocessingml/2006/main" xmlns:wne="http://schemas.microsoft.com/office/word/2006/wordml">
+  <w:endnote w:type="separator" w:id="0">
     <w:p>
       <w:pPr>
         <w:spacing w:after="0" w:line="240" w:lineRule="auto"/>
@@ -840,7 +1219,7 @@
       </w:r>
     </w:p>
   </w:endnote>
-  <w:endnote w:type="continuationSeparator" w:id="0">
+  <w:endnote w:type="continuationSeparator" w:id="1">
     <w:p>
       <w:pPr>
         <w:spacing w:after="0" w:line="240" w:lineRule="auto"/>
@@ -854,7 +1233,7 @@
 </file>
 
 <file path=word/footer1.xml><?xml version="1.0" encoding="utf-8"?>
-<w:ftr xmlns:wpc="http://schemas.microsoft.com/office/word/2010/wordprocessingCanvas" xmlns:cx="http://schemas.microsoft.com/office/drawing/2014/chartex" xmlns:cx1="http://schemas.microsoft.com/office/drawing/2015/9/8/chartex" xmlns:cx2="http://schemas.microsoft.com/office/drawing/2015/10/21/chartex" xmlns:mc="http://schemas.openxmlformats.org/markup-compatibility/2006" xmlns:o="urn:schemas-microsoft-com:office:office" xmlns:r="http://schemas.openxmlformats.org/officeDocument/2006/relationships" xmlns:m="http://schemas.openxmlformats.org/officeDocument/2006/math" xmlns:v="urn:schemas-microsoft-com:vml" xmlns:wp14="http://schemas.microsoft.com/office/word/2010/wordprocessingDrawing" xmlns:wp="http://schemas.openxmlformats.org/drawingml/2006/wordprocessingDrawing" xmlns:w10="urn:schemas-microsoft-com:office:word" xmlns:w="http://schemas.openxmlformats.org/wordprocessingml/2006/main" xmlns:w14="http://schemas.microsoft.com/office/word/2010/wordml" xmlns:w15="http://schemas.microsoft.com/office/word/2012/wordml" xmlns:w16se="http://schemas.microsoft.com/office/word/2015/wordml/symex" xmlns:wpg="http://schemas.microsoft.com/office/word/2010/wordprocessingGroup" xmlns:wpi="http://schemas.microsoft.com/office/word/2010/wordprocessingInk" xmlns:wne="http://schemas.microsoft.com/office/word/2006/wordml" xmlns:wps="http://schemas.microsoft.com/office/word/2010/wordprocessingShape" mc:Ignorable="w14 w15 w16se wp14">
+<w:ftr xmlns:ve="http://schemas.openxmlformats.org/markup-compatibility/2006" xmlns:o="urn:schemas-microsoft-com:office:office" xmlns:r="http://schemas.openxmlformats.org/officeDocument/2006/relationships" xmlns:m="http://schemas.openxmlformats.org/officeDocument/2006/math" xmlns:v="urn:schemas-microsoft-com:vml" xmlns:wp="http://schemas.openxmlformats.org/drawingml/2006/wordprocessingDrawing" xmlns:w10="urn:schemas-microsoft-com:office:word" xmlns:w="http://schemas.openxmlformats.org/wordprocessingml/2006/main" xmlns:wne="http://schemas.microsoft.com/office/word/2006/wordml">
   <w:p>
     <w:pPr>
       <w:pStyle w:val="Piedepgina"/>
@@ -864,7 +1243,7 @@
 </file>
 
 <file path=word/footer2.xml><?xml version="1.0" encoding="utf-8"?>
-<w:ftr xmlns:wpc="http://schemas.microsoft.com/office/word/2010/wordprocessingCanvas" xmlns:cx="http://schemas.microsoft.com/office/drawing/2014/chartex" xmlns:cx1="http://schemas.microsoft.com/office/drawing/2015/9/8/chartex" xmlns:cx2="http://schemas.microsoft.com/office/drawing/2015/10/21/chartex" xmlns:mc="http://schemas.openxmlformats.org/markup-compatibility/2006" xmlns:o="urn:schemas-microsoft-com:office:office" xmlns:r="http://schemas.openxmlformats.org/officeDocument/2006/relationships" xmlns:m="http://schemas.openxmlformats.org/officeDocument/2006/math" xmlns:v="urn:schemas-microsoft-com:vml" xmlns:wp14="http://schemas.microsoft.com/office/word/2010/wordprocessingDrawing" xmlns:wp="http://schemas.openxmlformats.org/drawingml/2006/wordprocessingDrawing" xmlns:w10="urn:schemas-microsoft-com:office:word" xmlns:w="http://schemas.openxmlformats.org/wordprocessingml/2006/main" xmlns:w14="http://schemas.microsoft.com/office/word/2010/wordml" xmlns:w15="http://schemas.microsoft.com/office/word/2012/wordml" xmlns:w16se="http://schemas.microsoft.com/office/word/2015/wordml/symex" xmlns:wpg="http://schemas.microsoft.com/office/word/2010/wordprocessingGroup" xmlns:wpi="http://schemas.microsoft.com/office/word/2010/wordprocessingInk" xmlns:wne="http://schemas.microsoft.com/office/word/2006/wordml" xmlns:wps="http://schemas.microsoft.com/office/word/2010/wordprocessingShape" mc:Ignorable="w14 w15 w16se wp14">
+<w:ftr xmlns:ve="http://schemas.openxmlformats.org/markup-compatibility/2006" xmlns:o="urn:schemas-microsoft-com:office:office" xmlns:r="http://schemas.openxmlformats.org/officeDocument/2006/relationships" xmlns:m="http://schemas.openxmlformats.org/officeDocument/2006/math" xmlns:v="urn:schemas-microsoft-com:vml" xmlns:wp="http://schemas.openxmlformats.org/drawingml/2006/wordprocessingDrawing" xmlns:w10="urn:schemas-microsoft-com:office:word" xmlns:w="http://schemas.openxmlformats.org/wordprocessingml/2006/main" xmlns:wne="http://schemas.microsoft.com/office/word/2006/wordml">
   <w:p>
     <w:pPr>
       <w:pStyle w:val="Piedepgina"/>
@@ -874,7 +1253,7 @@
 </file>
 
 <file path=word/footer3.xml><?xml version="1.0" encoding="utf-8"?>
-<w:ftr xmlns:wpc="http://schemas.microsoft.com/office/word/2010/wordprocessingCanvas" xmlns:cx="http://schemas.microsoft.com/office/drawing/2014/chartex" xmlns:cx1="http://schemas.microsoft.com/office/drawing/2015/9/8/chartex" xmlns:cx2="http://schemas.microsoft.com/office/drawing/2015/10/21/chartex" xmlns:mc="http://schemas.openxmlformats.org/markup-compatibility/2006" xmlns:o="urn:schemas-microsoft-com:office:office" xmlns:r="http://schemas.openxmlformats.org/officeDocument/2006/relationships" xmlns:m="http://schemas.openxmlformats.org/officeDocument/2006/math" xmlns:v="urn:schemas-microsoft-com:vml" xmlns:wp14="http://schemas.microsoft.com/office/word/2010/wordprocessingDrawing" xmlns:wp="http://schemas.openxmlformats.org/drawingml/2006/wordprocessingDrawing" xmlns:w10="urn:schemas-microsoft-com:office:word" xmlns:w="http://schemas.openxmlformats.org/wordprocessingml/2006/main" xmlns:w14="http://schemas.microsoft.com/office/word/2010/wordml" xmlns:w15="http://schemas.microsoft.com/office/word/2012/wordml" xmlns:w16se="http://schemas.microsoft.com/office/word/2015/wordml/symex" xmlns:wpg="http://schemas.microsoft.com/office/word/2010/wordprocessingGroup" xmlns:wpi="http://schemas.microsoft.com/office/word/2010/wordprocessingInk" xmlns:wne="http://schemas.microsoft.com/office/word/2006/wordml" xmlns:wps="http://schemas.microsoft.com/office/word/2010/wordprocessingShape" mc:Ignorable="w14 w15 w16se wp14">
+<w:ftr xmlns:ve="http://schemas.openxmlformats.org/markup-compatibility/2006" xmlns:o="urn:schemas-microsoft-com:office:office" xmlns:r="http://schemas.openxmlformats.org/officeDocument/2006/relationships" xmlns:m="http://schemas.openxmlformats.org/officeDocument/2006/math" xmlns:v="urn:schemas-microsoft-com:vml" xmlns:wp="http://schemas.openxmlformats.org/drawingml/2006/wordprocessingDrawing" xmlns:w10="urn:schemas-microsoft-com:office:word" xmlns:w="http://schemas.openxmlformats.org/wordprocessingml/2006/main" xmlns:wne="http://schemas.microsoft.com/office/word/2006/wordml">
   <w:p>
     <w:pPr>
       <w:pStyle w:val="Piedepgina"/>
@@ -884,8 +1263,8 @@
 </file>
 
 <file path=word/footnotes.xml><?xml version="1.0" encoding="utf-8"?>
-<w:footnotes xmlns:wpc="http://schemas.microsoft.com/office/word/2010/wordprocessingCanvas" xmlns:cx="http://schemas.microsoft.com/office/drawing/2014/chartex" xmlns:cx1="http://schemas.microsoft.com/office/drawing/2015/9/8/chartex" xmlns:cx2="http://schemas.microsoft.com/office/drawing/2015/10/21/chartex" xmlns:mc="http://schemas.openxmlformats.org/markup-compatibility/2006" xmlns:o="urn:schemas-microsoft-com:office:office" xmlns:r="http://schemas.openxmlformats.org/officeDocument/2006/relationships" xmlns:m="http://schemas.openxmlformats.org/officeDocument/2006/math" xmlns:v="urn:schemas-microsoft-com:vml" xmlns:wp14="http://schemas.microsoft.com/office/word/2010/wordprocessingDrawing" xmlns:wp="http://schemas.openxmlformats.org/drawingml/2006/wordprocessingDrawing" xmlns:w10="urn:schemas-microsoft-com:office:word" xmlns:w="http://schemas.openxmlformats.org/wordprocessingml/2006/main" xmlns:w14="http://schemas.microsoft.com/office/word/2010/wordml" xmlns:w15="http://schemas.microsoft.com/office/word/2012/wordml" xmlns:w16se="http://schemas.microsoft.com/office/word/2015/wordml/symex" xmlns:wpg="http://schemas.microsoft.com/office/word/2010/wordprocessingGroup" xmlns:wpi="http://schemas.microsoft.com/office/word/2010/wordprocessingInk" xmlns:wne="http://schemas.microsoft.com/office/word/2006/wordml" xmlns:wps="http://schemas.microsoft.com/office/word/2010/wordprocessingShape" mc:Ignorable="w14 w15 w16se wp14">
-  <w:footnote w:type="separator" w:id="-1">
+<w:footnotes xmlns:ve="http://schemas.openxmlformats.org/markup-compatibility/2006" xmlns:o="urn:schemas-microsoft-com:office:office" xmlns:r="http://schemas.openxmlformats.org/officeDocument/2006/relationships" xmlns:m="http://schemas.openxmlformats.org/officeDocument/2006/math" xmlns:v="urn:schemas-microsoft-com:vml" xmlns:wp="http://schemas.openxmlformats.org/drawingml/2006/wordprocessingDrawing" xmlns:w10="urn:schemas-microsoft-com:office:word" xmlns:w="http://schemas.openxmlformats.org/wordprocessingml/2006/main" xmlns:wne="http://schemas.microsoft.com/office/word/2006/wordml">
+  <w:footnote w:type="separator" w:id="0">
     <w:p>
       <w:pPr>
         <w:spacing w:after="0" w:line="240" w:lineRule="auto"/>
@@ -895,7 +1274,7 @@
       </w:r>
     </w:p>
   </w:footnote>
-  <w:footnote w:type="continuationSeparator" w:id="0">
+  <w:footnote w:type="continuationSeparator" w:id="1">
     <w:p>
       <w:pPr>
         <w:spacing w:after="0" w:line="240" w:lineRule="auto"/>
@@ -909,7 +1288,7 @@
 </file>
 
 <file path=word/header1.xml><?xml version="1.0" encoding="utf-8"?>
-<w:hdr xmlns:wpc="http://schemas.microsoft.com/office/word/2010/wordprocessingCanvas" xmlns:cx="http://schemas.microsoft.com/office/drawing/2014/chartex" xmlns:cx1="http://schemas.microsoft.com/office/drawing/2015/9/8/chartex" xmlns:cx2="http://schemas.microsoft.com/office/drawing/2015/10/21/chartex" xmlns:mc="http://schemas.openxmlformats.org/markup-compatibility/2006" xmlns:o="urn:schemas-microsoft-com:office:office" xmlns:r="http://schemas.openxmlformats.org/officeDocument/2006/relationships" xmlns:m="http://schemas.openxmlformats.org/officeDocument/2006/math" xmlns:v="urn:schemas-microsoft-com:vml" xmlns:wp14="http://schemas.microsoft.com/office/word/2010/wordprocessingDrawing" xmlns:wp="http://schemas.openxmlformats.org/drawingml/2006/wordprocessingDrawing" xmlns:w10="urn:schemas-microsoft-com:office:word" xmlns:w="http://schemas.openxmlformats.org/wordprocessingml/2006/main" xmlns:w14="http://schemas.microsoft.com/office/word/2010/wordml" xmlns:w15="http://schemas.microsoft.com/office/word/2012/wordml" xmlns:w16se="http://schemas.microsoft.com/office/word/2015/wordml/symex" xmlns:wpg="http://schemas.microsoft.com/office/word/2010/wordprocessingGroup" xmlns:wpi="http://schemas.microsoft.com/office/word/2010/wordprocessingInk" xmlns:wne="http://schemas.microsoft.com/office/word/2006/wordml" xmlns:wps="http://schemas.microsoft.com/office/word/2010/wordprocessingShape" mc:Ignorable="w14 w15 w16se wp14">
+<w:hdr xmlns:ve="http://schemas.openxmlformats.org/markup-compatibility/2006" xmlns:o="urn:schemas-microsoft-com:office:office" xmlns:r="http://schemas.openxmlformats.org/officeDocument/2006/relationships" xmlns:m="http://schemas.openxmlformats.org/officeDocument/2006/math" xmlns:v="urn:schemas-microsoft-com:vml" xmlns:wp="http://schemas.openxmlformats.org/drawingml/2006/wordprocessingDrawing" xmlns:w10="urn:schemas-microsoft-com:office:word" xmlns:w="http://schemas.openxmlformats.org/wordprocessingml/2006/main" xmlns:wne="http://schemas.microsoft.com/office/word/2006/wordml">
   <w:p>
     <w:pPr>
       <w:pStyle w:val="Encabezado"/>
@@ -950,7 +1329,7 @@
 </file>
 
 <file path=word/header2.xml><?xml version="1.0" encoding="utf-8"?>
-<w:hdr xmlns:wpc="http://schemas.microsoft.com/office/word/2010/wordprocessingCanvas" xmlns:cx="http://schemas.microsoft.com/office/drawing/2014/chartex" xmlns:cx1="http://schemas.microsoft.com/office/drawing/2015/9/8/chartex" xmlns:cx2="http://schemas.microsoft.com/office/drawing/2015/10/21/chartex" xmlns:mc="http://schemas.openxmlformats.org/markup-compatibility/2006" xmlns:o="urn:schemas-microsoft-com:office:office" xmlns:r="http://schemas.openxmlformats.org/officeDocument/2006/relationships" xmlns:m="http://schemas.openxmlformats.org/officeDocument/2006/math" xmlns:v="urn:schemas-microsoft-com:vml" xmlns:wp14="http://schemas.microsoft.com/office/word/2010/wordprocessingDrawing" xmlns:wp="http://schemas.openxmlformats.org/drawingml/2006/wordprocessingDrawing" xmlns:w10="urn:schemas-microsoft-com:office:word" xmlns:w="http://schemas.openxmlformats.org/wordprocessingml/2006/main" xmlns:w14="http://schemas.microsoft.com/office/word/2010/wordml" xmlns:w15="http://schemas.microsoft.com/office/word/2012/wordml" xmlns:w16se="http://schemas.microsoft.com/office/word/2015/wordml/symex" xmlns:wpg="http://schemas.microsoft.com/office/word/2010/wordprocessingGroup" xmlns:wpi="http://schemas.microsoft.com/office/word/2010/wordprocessingInk" xmlns:wne="http://schemas.microsoft.com/office/word/2006/wordml" xmlns:wps="http://schemas.microsoft.com/office/word/2010/wordprocessingShape" mc:Ignorable="w14 w15 w16se wp14">
+<w:hdr xmlns:ve="http://schemas.openxmlformats.org/markup-compatibility/2006" xmlns:o="urn:schemas-microsoft-com:office:office" xmlns:r="http://schemas.openxmlformats.org/officeDocument/2006/relationships" xmlns:m="http://schemas.openxmlformats.org/officeDocument/2006/math" xmlns:v="urn:schemas-microsoft-com:vml" xmlns:wp="http://schemas.openxmlformats.org/drawingml/2006/wordprocessingDrawing" xmlns:w10="urn:schemas-microsoft-com:office:word" xmlns:w="http://schemas.openxmlformats.org/wordprocessingml/2006/main" xmlns:wne="http://schemas.microsoft.com/office/word/2006/wordml">
   <w:p>
     <w:pPr>
       <w:pStyle w:val="Encabezado"/>
@@ -992,7 +1371,7 @@
         <w:lang w:eastAsia="es-MX"/>
       </w:rPr>
       <w:drawing>
-        <wp:anchor distT="0" distB="0" distL="114300" distR="114300" simplePos="0" relativeHeight="251659264" behindDoc="0" locked="0" layoutInCell="1" allowOverlap="1" wp14:anchorId="75ACB437" wp14:editId="7D8A9E82">
+        <wp:anchor distT="0" distB="0" distL="114300" distR="114300" simplePos="0" relativeHeight="251659264" behindDoc="0" locked="0" layoutInCell="1" allowOverlap="1">
           <wp:simplePos x="0" y="0"/>
           <wp:positionH relativeFrom="column">
             <wp:posOffset>4791075</wp:posOffset>
@@ -1020,7 +1399,7 @@
                   <a:blip r:embed="rId2">
                     <a:extLst>
                       <a:ext uri="{28A0092B-C50C-407E-A947-70E740481C1C}">
-                        <a14:useLocalDpi xmlns:a14="http://schemas.microsoft.com/office/drawing/2010/main" val="0"/>
+                        <a14:useLocalDpi xmlns:a14="http://schemas.microsoft.com/office/drawing/2010/main" xmlns:wps="http://schemas.microsoft.com/office/word/2010/wordprocessingShape" xmlns:wpi="http://schemas.microsoft.com/office/word/2010/wordprocessingInk" xmlns:wpg="http://schemas.microsoft.com/office/word/2010/wordprocessingGroup" xmlns:w16se="http://schemas.microsoft.com/office/word/2015/wordml/symex" xmlns:w15="http://schemas.microsoft.com/office/word/2012/wordml" xmlns:w14="http://schemas.microsoft.com/office/word/2010/wordml" xmlns:w="http://schemas.openxmlformats.org/wordprocessingml/2006/main" xmlns:w10="urn:schemas-microsoft-com:office:word" xmlns:wp14="http://schemas.microsoft.com/office/word/2010/wordprocessingDrawing" xmlns:v="urn:schemas-microsoft-com:vml" xmlns:o="urn:schemas-microsoft-com:office:office" xmlns:mc="http://schemas.openxmlformats.org/markup-compatibility/2006" xmlns:cx2="http://schemas.microsoft.com/office/drawing/2015/10/21/chartex" xmlns:cx1="http://schemas.microsoft.com/office/drawing/2015/9/8/chartex" xmlns:cx="http://schemas.microsoft.com/office/drawing/2014/chartex" xmlns:wpc="http://schemas.microsoft.com/office/word/2010/wordprocessingCanvas" xmlns="" val="0"/>
                       </a:ext>
                     </a:extLst>
                   </a:blip>
@@ -1045,12 +1424,6 @@
               </pic:pic>
             </a:graphicData>
           </a:graphic>
-          <wp14:sizeRelH relativeFrom="margin">
-            <wp14:pctWidth>0</wp14:pctWidth>
-          </wp14:sizeRelH>
-          <wp14:sizeRelV relativeFrom="margin">
-            <wp14:pctHeight>0</wp14:pctHeight>
-          </wp14:sizeRelV>
         </wp:anchor>
       </w:drawing>
     </w:r>
@@ -1059,7 +1432,7 @@
 </file>
 
 <file path=word/header3.xml><?xml version="1.0" encoding="utf-8"?>
-<w:hdr xmlns:wpc="http://schemas.microsoft.com/office/word/2010/wordprocessingCanvas" xmlns:cx="http://schemas.microsoft.com/office/drawing/2014/chartex" xmlns:cx1="http://schemas.microsoft.com/office/drawing/2015/9/8/chartex" xmlns:cx2="http://schemas.microsoft.com/office/drawing/2015/10/21/chartex" xmlns:mc="http://schemas.openxmlformats.org/markup-compatibility/2006" xmlns:o="urn:schemas-microsoft-com:office:office" xmlns:r="http://schemas.openxmlformats.org/officeDocument/2006/relationships" xmlns:m="http://schemas.openxmlformats.org/officeDocument/2006/math" xmlns:v="urn:schemas-microsoft-com:vml" xmlns:wp14="http://schemas.microsoft.com/office/word/2010/wordprocessingDrawing" xmlns:wp="http://schemas.openxmlformats.org/drawingml/2006/wordprocessingDrawing" xmlns:w10="urn:schemas-microsoft-com:office:word" xmlns:w="http://schemas.openxmlformats.org/wordprocessingml/2006/main" xmlns:w14="http://schemas.microsoft.com/office/word/2010/wordml" xmlns:w15="http://schemas.microsoft.com/office/word/2012/wordml" xmlns:w16se="http://schemas.microsoft.com/office/word/2015/wordml/symex" xmlns:wpg="http://schemas.microsoft.com/office/word/2010/wordprocessingGroup" xmlns:wpi="http://schemas.microsoft.com/office/word/2010/wordprocessingInk" xmlns:wne="http://schemas.microsoft.com/office/word/2006/wordml" xmlns:wps="http://schemas.microsoft.com/office/word/2010/wordprocessingShape" mc:Ignorable="w14 w15 w16se wp14">
+<w:hdr xmlns:ve="http://schemas.openxmlformats.org/markup-compatibility/2006" xmlns:o="urn:schemas-microsoft-com:office:office" xmlns:r="http://schemas.openxmlformats.org/officeDocument/2006/relationships" xmlns:m="http://schemas.openxmlformats.org/officeDocument/2006/math" xmlns:v="urn:schemas-microsoft-com:vml" xmlns:wp="http://schemas.openxmlformats.org/drawingml/2006/wordprocessingDrawing" xmlns:w10="urn:schemas-microsoft-com:office:word" xmlns:w="http://schemas.openxmlformats.org/wordprocessingml/2006/main" xmlns:wne="http://schemas.microsoft.com/office/word/2006/wordml">
   <w:p>
     <w:pPr>
       <w:pStyle w:val="Encabezado"/>
@@ -1100,7 +1473,7 @@
 </file>
 
 <file path=word/styles.xml><?xml version="1.0" encoding="utf-8"?>
-<w:styles xmlns:mc="http://schemas.openxmlformats.org/markup-compatibility/2006" xmlns:r="http://schemas.openxmlformats.org/officeDocument/2006/relationships" xmlns:w="http://schemas.openxmlformats.org/wordprocessingml/2006/main" xmlns:w14="http://schemas.microsoft.com/office/word/2010/wordml" xmlns:w15="http://schemas.microsoft.com/office/word/2012/wordml" xmlns:w16se="http://schemas.microsoft.com/office/word/2015/wordml/symex" mc:Ignorable="w14 w15 w16se">
+<w:styles xmlns:r="http://schemas.openxmlformats.org/officeDocument/2006/relationships" xmlns:w="http://schemas.openxmlformats.org/wordprocessingml/2006/main">
   <w:docDefaults>
     <w:rPrDefault>
       <w:rPr>
@@ -1116,379 +1489,144 @@
       </w:pPr>
     </w:pPrDefault>
   </w:docDefaults>
-  <w:latentStyles w:defLockedState="0" w:defUIPriority="99" w:defSemiHidden="0" w:defUnhideWhenUsed="0" w:defQFormat="0" w:count="372">
-    <w:lsdException w:name="Normal" w:uiPriority="0" w:qFormat="1"/>
-    <w:lsdException w:name="heading 1" w:uiPriority="9" w:qFormat="1"/>
-    <w:lsdException w:name="heading 2" w:semiHidden="1" w:uiPriority="9" w:unhideWhenUsed="1" w:qFormat="1"/>
-    <w:lsdException w:name="heading 3" w:semiHidden="1" w:uiPriority="9" w:unhideWhenUsed="1" w:qFormat="1"/>
-    <w:lsdException w:name="heading 4" w:semiHidden="1" w:uiPriority="9" w:unhideWhenUsed="1" w:qFormat="1"/>
-    <w:lsdException w:name="heading 5" w:semiHidden="1" w:uiPriority="9" w:unhideWhenUsed="1" w:qFormat="1"/>
-    <w:lsdException w:name="heading 6" w:semiHidden="1" w:uiPriority="9" w:unhideWhenUsed="1" w:qFormat="1"/>
-    <w:lsdException w:name="heading 7" w:semiHidden="1" w:uiPriority="9" w:unhideWhenUsed="1" w:qFormat="1"/>
-    <w:lsdException w:name="heading 8" w:semiHidden="1" w:uiPriority="9" w:unhideWhenUsed="1" w:qFormat="1"/>
-    <w:lsdException w:name="heading 9" w:semiHidden="1" w:uiPriority="9" w:unhideWhenUsed="1" w:qFormat="1"/>
-    <w:lsdException w:name="index 1" w:semiHidden="1" w:unhideWhenUsed="1"/>
-    <w:lsdException w:name="index 2" w:semiHidden="1" w:unhideWhenUsed="1"/>
-    <w:lsdException w:name="index 3" w:semiHidden="1" w:unhideWhenUsed="1"/>
-    <w:lsdException w:name="index 4" w:semiHidden="1" w:unhideWhenUsed="1"/>
-    <w:lsdException w:name="index 5" w:semiHidden="1" w:unhideWhenUsed="1"/>
-    <w:lsdException w:name="index 6" w:semiHidden="1" w:unhideWhenUsed="1"/>
-    <w:lsdException w:name="index 7" w:semiHidden="1" w:unhideWhenUsed="1"/>
-    <w:lsdException w:name="index 8" w:semiHidden="1" w:unhideWhenUsed="1"/>
-    <w:lsdException w:name="index 9" w:semiHidden="1" w:unhideWhenUsed="1"/>
-    <w:lsdException w:name="toc 1" w:semiHidden="1" w:uiPriority="39" w:unhideWhenUsed="1"/>
-    <w:lsdException w:name="toc 2" w:semiHidden="1" w:uiPriority="39" w:unhideWhenUsed="1"/>
-    <w:lsdException w:name="toc 3" w:semiHidden="1" w:uiPriority="39" w:unhideWhenUsed="1"/>
-    <w:lsdException w:name="toc 4" w:semiHidden="1" w:uiPriority="39" w:unhideWhenUsed="1"/>
-    <w:lsdException w:name="toc 5" w:semiHidden="1" w:uiPriority="39" w:unhideWhenUsed="1"/>
-    <w:lsdException w:name="toc 6" w:semiHidden="1" w:uiPriority="39" w:unhideWhenUsed="1"/>
-    <w:lsdException w:name="toc 7" w:semiHidden="1" w:uiPriority="39" w:unhideWhenUsed="1"/>
-    <w:lsdException w:name="toc 8" w:semiHidden="1" w:uiPriority="39" w:unhideWhenUsed="1"/>
-    <w:lsdException w:name="toc 9" w:semiHidden="1" w:uiPriority="39" w:unhideWhenUsed="1"/>
-    <w:lsdException w:name="Normal Indent" w:semiHidden="1" w:unhideWhenUsed="1"/>
-    <w:lsdException w:name="footnote text" w:semiHidden="1" w:unhideWhenUsed="1"/>
-    <w:lsdException w:name="annotation text" w:semiHidden="1" w:unhideWhenUsed="1"/>
-    <w:lsdException w:name="header" w:semiHidden="1" w:unhideWhenUsed="1"/>
-    <w:lsdException w:name="footer" w:semiHidden="1" w:unhideWhenUsed="1"/>
-    <w:lsdException w:name="index heading" w:semiHidden="1" w:unhideWhenUsed="1"/>
-    <w:lsdException w:name="caption" w:semiHidden="1" w:uiPriority="35" w:unhideWhenUsed="1" w:qFormat="1"/>
-    <w:lsdException w:name="table of figures" w:semiHidden="1" w:unhideWhenUsed="1"/>
-    <w:lsdException w:name="envelope address" w:semiHidden="1" w:unhideWhenUsed="1"/>
-    <w:lsdException w:name="envelope return" w:semiHidden="1" w:unhideWhenUsed="1"/>
-    <w:lsdException w:name="footnote reference" w:semiHidden="1" w:unhideWhenUsed="1"/>
-    <w:lsdException w:name="annotation reference" w:semiHidden="1" w:unhideWhenUsed="1"/>
-    <w:lsdException w:name="line number" w:semiHidden="1" w:unhideWhenUsed="1"/>
-    <w:lsdException w:name="page number" w:semiHidden="1" w:unhideWhenUsed="1"/>
-    <w:lsdException w:name="endnote reference" w:semiHidden="1" w:unhideWhenUsed="1"/>
-    <w:lsdException w:name="endnote text" w:semiHidden="1" w:unhideWhenUsed="1"/>
-    <w:lsdException w:name="table of authorities" w:semiHidden="1" w:unhideWhenUsed="1"/>
-    <w:lsdException w:name="macro" w:semiHidden="1" w:unhideWhenUsed="1"/>
-    <w:lsdException w:name="toa heading" w:semiHidden="1" w:unhideWhenUsed="1"/>
-    <w:lsdException w:name="List" w:semiHidden="1" w:unhideWhenUsed="1"/>
-    <w:lsdException w:name="List Bullet" w:semiHidden="1" w:unhideWhenUsed="1"/>
-    <w:lsdException w:name="List Number" w:semiHidden="1" w:unhideWhenUsed="1"/>
-    <w:lsdException w:name="List 2" w:semiHidden="1" w:unhideWhenUsed="1"/>
-    <w:lsdException w:name="List 3" w:semiHidden="1" w:unhideWhenUsed="1"/>
-    <w:lsdException w:name="List 4" w:semiHidden="1" w:unhideWhenUsed="1"/>
-    <w:lsdException w:name="List 5" w:semiHidden="1" w:unhideWhenUsed="1"/>
-    <w:lsdException w:name="List Bullet 2" w:semiHidden="1" w:unhideWhenUsed="1"/>
-    <w:lsdException w:name="List Bullet 3" w:semiHidden="1" w:unhideWhenUsed="1"/>
-    <w:lsdException w:name="List Bullet 4" w:semiHidden="1" w:unhideWhenUsed="1"/>
-    <w:lsdException w:name="List Bullet 5" w:semiHidden="1" w:unhideWhenUsed="1"/>
-    <w:lsdException w:name="List Number 2" w:semiHidden="1" w:unhideWhenUsed="1"/>
-    <w:lsdException w:name="List Number 3" w:semiHidden="1" w:unhideWhenUsed="1"/>
-    <w:lsdException w:name="List Number 4" w:semiHidden="1" w:unhideWhenUsed="1"/>
-    <w:lsdException w:name="List Number 5" w:semiHidden="1" w:unhideWhenUsed="1"/>
-    <w:lsdException w:name="Title" w:uiPriority="10" w:qFormat="1"/>
-    <w:lsdException w:name="Closing" w:semiHidden="1" w:unhideWhenUsed="1"/>
-    <w:lsdException w:name="Signature" w:semiHidden="1" w:unhideWhenUsed="1"/>
-    <w:lsdException w:name="Default Paragraph Font" w:semiHidden="1" w:uiPriority="1" w:unhideWhenUsed="1"/>
-    <w:lsdException w:name="Body Text" w:semiHidden="1" w:unhideWhenUsed="1"/>
-    <w:lsdException w:name="Body Text Indent" w:semiHidden="1" w:unhideWhenUsed="1"/>
-    <w:lsdException w:name="List Continue" w:semiHidden="1" w:unhideWhenUsed="1"/>
-    <w:lsdException w:name="List Continue 2" w:semiHidden="1" w:unhideWhenUsed="1"/>
-    <w:lsdException w:name="List Continue 3" w:semiHidden="1" w:unhideWhenUsed="1"/>
-    <w:lsdException w:name="List Continue 4" w:semiHidden="1" w:unhideWhenUsed="1"/>
-    <w:lsdException w:name="List Continue 5" w:semiHidden="1" w:unhideWhenUsed="1"/>
-    <w:lsdException w:name="Message Header" w:semiHidden="1" w:unhideWhenUsed="1"/>
-    <w:lsdException w:name="Subtitle" w:uiPriority="11" w:qFormat="1"/>
-    <w:lsdException w:name="Salutation" w:semiHidden="1" w:unhideWhenUsed="1"/>
-    <w:lsdException w:name="Date" w:semiHidden="1" w:unhideWhenUsed="1"/>
-    <w:lsdException w:name="Body Text First Indent" w:semiHidden="1" w:unhideWhenUsed="1"/>
-    <w:lsdException w:name="Body Text First Indent 2" w:semiHidden="1" w:unhideWhenUsed="1"/>
-    <w:lsdException w:name="Note Heading" w:semiHidden="1" w:unhideWhenUsed="1"/>
-    <w:lsdException w:name="Body Text 2" w:semiHidden="1" w:unhideWhenUsed="1"/>
-    <w:lsdException w:name="Body Text 3" w:semiHidden="1" w:unhideWhenUsed="1"/>
-    <w:lsdException w:name="Body Text Indent 2" w:semiHidden="1" w:unhideWhenUsed="1"/>
-    <w:lsdException w:name="Body Text Indent 3" w:semiHidden="1" w:unhideWhenUsed="1"/>
-    <w:lsdException w:name="Block Text" w:semiHidden="1" w:unhideWhenUsed="1"/>
-    <w:lsdException w:name="Hyperlink" w:semiHidden="1" w:unhideWhenUsed="1"/>
-    <w:lsdException w:name="FollowedHyperlink" w:semiHidden="1" w:unhideWhenUsed="1"/>
-    <w:lsdException w:name="Strong" w:uiPriority="22" w:qFormat="1"/>
-    <w:lsdException w:name="Emphasis" w:uiPriority="20" w:qFormat="1"/>
-    <w:lsdException w:name="Document Map" w:semiHidden="1" w:unhideWhenUsed="1"/>
-    <w:lsdException w:name="Plain Text" w:semiHidden="1" w:unhideWhenUsed="1"/>
-    <w:lsdException w:name="E-mail Signature" w:semiHidden="1" w:unhideWhenUsed="1"/>
-    <w:lsdException w:name="HTML Top of Form" w:semiHidden="1" w:unhideWhenUsed="1"/>
-    <w:lsdException w:name="HTML Bottom of Form" w:semiHidden="1" w:unhideWhenUsed="1"/>
-    <w:lsdException w:name="Normal (Web)" w:semiHidden="1" w:unhideWhenUsed="1"/>
-    <w:lsdException w:name="HTML Acronym" w:semiHidden="1" w:unhideWhenUsed="1"/>
-    <w:lsdException w:name="HTML Address" w:semiHidden="1" w:unhideWhenUsed="1"/>
-    <w:lsdException w:name="HTML Cite" w:semiHidden="1" w:unhideWhenUsed="1"/>
-    <w:lsdException w:name="HTML Code" w:semiHidden="1" w:unhideWhenUsed="1"/>
-    <w:lsdException w:name="HTML Definition" w:semiHidden="1" w:unhideWhenUsed="1"/>
-    <w:lsdException w:name="HTML Keyboard" w:semiHidden="1" w:unhideWhenUsed="1"/>
-    <w:lsdException w:name="HTML Preformatted" w:semiHidden="1" w:unhideWhenUsed="1"/>
-    <w:lsdException w:name="HTML Sample" w:semiHidden="1" w:unhideWhenUsed="1"/>
-    <w:lsdException w:name="HTML Typewriter" w:semiHidden="1" w:unhideWhenUsed="1"/>
-    <w:lsdException w:name="HTML Variable" w:semiHidden="1" w:unhideWhenUsed="1"/>
-    <w:lsdException w:name="Normal Table" w:semiHidden="1" w:unhideWhenUsed="1"/>
-    <w:lsdException w:name="annotation subject" w:semiHidden="1" w:unhideWhenUsed="1"/>
-    <w:lsdException w:name="No List" w:semiHidden="1" w:unhideWhenUsed="1"/>
-    <w:lsdException w:name="Outline List 1" w:semiHidden="1" w:unhideWhenUsed="1"/>
-    <w:lsdException w:name="Outline List 2" w:semiHidden="1" w:unhideWhenUsed="1"/>
-    <w:lsdException w:name="Outline List 3" w:semiHidden="1" w:unhideWhenUsed="1"/>
-    <w:lsdException w:name="Table Simple 1" w:semiHidden="1" w:unhideWhenUsed="1"/>
-    <w:lsdException w:name="Table Simple 2" w:semiHidden="1" w:unhideWhenUsed="1"/>
-    <w:lsdException w:name="Table Simple 3" w:semiHidden="1" w:unhideWhenUsed="1"/>
-    <w:lsdException w:name="Table Classic 1" w:semiHidden="1" w:unhideWhenUsed="1"/>
-    <w:lsdException w:name="Table Classic 2" w:semiHidden="1" w:unhideWhenUsed="1"/>
-    <w:lsdException w:name="Table Classic 3" w:semiHidden="1" w:unhideWhenUsed="1"/>
-    <w:lsdException w:name="Table Classic 4" w:semiHidden="1" w:unhideWhenUsed="1"/>
-    <w:lsdException w:name="Table Colorful 1" w:semiHidden="1" w:unhideWhenUsed="1"/>
-    <w:lsdException w:name="Table Colorful 2" w:semiHidden="1" w:unhideWhenUsed="1"/>
-    <w:lsdException w:name="Table Colorful 3" w:semiHidden="1" w:unhideWhenUsed="1"/>
-    <w:lsdException w:name="Table Columns 1" w:semiHidden="1" w:unhideWhenUsed="1"/>
-    <w:lsdException w:name="Table Columns 2" w:semiHidden="1" w:unhideWhenUsed="1"/>
-    <w:lsdException w:name="Table Columns 3" w:semiHidden="1" w:unhideWhenUsed="1"/>
-    <w:lsdException w:name="Table Columns 4" w:semiHidden="1" w:unhideWhenUsed="1"/>
-    <w:lsdException w:name="Table Columns 5" w:semiHidden="1" w:unhideWhenUsed="1"/>
-    <w:lsdException w:name="Table Grid 1" w:semiHidden="1" w:unhideWhenUsed="1"/>
-    <w:lsdException w:name="Table Grid 2" w:semiHidden="1" w:unhideWhenUsed="1"/>
-    <w:lsdException w:name="Table Grid 3" w:semiHidden="1" w:unhideWhenUsed="1"/>
-    <w:lsdException w:name="Table Grid 4" w:semiHidden="1" w:unhideWhenUsed="1"/>
-    <w:lsdException w:name="Table Grid 5" w:semiHidden="1" w:unhideWhenUsed="1"/>
-    <w:lsdException w:name="Table Grid 6" w:semiHidden="1" w:unhideWhenUsed="1"/>
-    <w:lsdException w:name="Table Grid 7" w:semiHidden="1" w:unhideWhenUsed="1"/>
-    <w:lsdException w:name="Table Grid 8" w:semiHidden="1" w:unhideWhenUsed="1"/>
-    <w:lsdException w:name="Table List 1" w:semiHidden="1" w:unhideWhenUsed="1"/>
-    <w:lsdException w:name="Table List 2" w:semiHidden="1" w:unhideWhenUsed="1"/>
-    <w:lsdException w:name="Table List 3" w:semiHidden="1" w:unhideWhenUsed="1"/>
-    <w:lsdException w:name="Table List 4" w:semiHidden="1" w:unhideWhenUsed="1"/>
-    <w:lsdException w:name="Table List 5" w:semiHidden="1" w:unhideWhenUsed="1"/>
-    <w:lsdException w:name="Table List 6" w:semiHidden="1" w:unhideWhenUsed="1"/>
-    <w:lsdException w:name="Table List 7" w:semiHidden="1" w:unhideWhenUsed="1"/>
-    <w:lsdException w:name="Table List 8" w:semiHidden="1" w:unhideWhenUsed="1"/>
-    <w:lsdException w:name="Table 3D effects 1" w:semiHidden="1" w:unhideWhenUsed="1"/>
-    <w:lsdException w:name="Table 3D effects 2" w:semiHidden="1" w:unhideWhenUsed="1"/>
-    <w:lsdException w:name="Table 3D effects 3" w:semiHidden="1" w:unhideWhenUsed="1"/>
-    <w:lsdException w:name="Table Contemporary" w:semiHidden="1" w:unhideWhenUsed="1"/>
-    <w:lsdException w:name="Table Elegant" w:semiHidden="1" w:unhideWhenUsed="1"/>
-    <w:lsdException w:name="Table Professional" w:semiHidden="1" w:unhideWhenUsed="1"/>
-    <w:lsdException w:name="Table Subtle 1" w:semiHidden="1" w:unhideWhenUsed="1"/>
-    <w:lsdException w:name="Table Subtle 2" w:semiHidden="1" w:unhideWhenUsed="1"/>
-    <w:lsdException w:name="Table Web 1" w:semiHidden="1" w:unhideWhenUsed="1"/>
-    <w:lsdException w:name="Table Web 2" w:semiHidden="1" w:unhideWhenUsed="1"/>
-    <w:lsdException w:name="Table Web 3" w:semiHidden="1" w:unhideWhenUsed="1"/>
-    <w:lsdException w:name="Balloon Text" w:semiHidden="1" w:unhideWhenUsed="1"/>
-    <w:lsdException w:name="Table Grid" w:uiPriority="39"/>
-    <w:lsdException w:name="Table Theme" w:semiHidden="1" w:unhideWhenUsed="1"/>
-    <w:lsdException w:name="Placeholder Text" w:semiHidden="1"/>
-    <w:lsdException w:name="No Spacing" w:uiPriority="1" w:qFormat="1"/>
-    <w:lsdException w:name="Light Shading" w:uiPriority="60"/>
-    <w:lsdException w:name="Light List" w:uiPriority="61"/>
-    <w:lsdException w:name="Light Grid" w:uiPriority="62"/>
-    <w:lsdException w:name="Medium Shading 1" w:uiPriority="63"/>
-    <w:lsdException w:name="Medium Shading 2" w:uiPriority="64"/>
-    <w:lsdException w:name="Medium List 1" w:uiPriority="65"/>
-    <w:lsdException w:name="Medium List 2" w:uiPriority="66"/>
-    <w:lsdException w:name="Medium Grid 1" w:uiPriority="67"/>
-    <w:lsdException w:name="Medium Grid 2" w:uiPriority="68"/>
-    <w:lsdException w:name="Medium Grid 3" w:uiPriority="69"/>
-    <w:lsdException w:name="Dark List" w:uiPriority="70"/>
-    <w:lsdException w:name="Colorful Shading" w:uiPriority="71"/>
-    <w:lsdException w:name="Colorful List" w:uiPriority="72"/>
-    <w:lsdException w:name="Colorful Grid" w:uiPriority="73"/>
-    <w:lsdException w:name="Light Shading Accent 1" w:uiPriority="60"/>
-    <w:lsdException w:name="Light List Accent 1" w:uiPriority="61"/>
-    <w:lsdException w:name="Light Grid Accent 1" w:uiPriority="62"/>
-    <w:lsdException w:name="Medium Shading 1 Accent 1" w:uiPriority="63"/>
-    <w:lsdException w:name="Medium Shading 2 Accent 1" w:uiPriority="64"/>
-    <w:lsdException w:name="Medium List 1 Accent 1" w:uiPriority="65"/>
-    <w:lsdException w:name="Revision" w:semiHidden="1"/>
-    <w:lsdException w:name="List Paragraph" w:uiPriority="34" w:qFormat="1"/>
-    <w:lsdException w:name="Quote" w:uiPriority="29" w:qFormat="1"/>
-    <w:lsdException w:name="Intense Quote" w:uiPriority="30" w:qFormat="1"/>
-    <w:lsdException w:name="Medium List 2 Accent 1" w:uiPriority="66"/>
-    <w:lsdException w:name="Medium Grid 1 Accent 1" w:uiPriority="67"/>
-    <w:lsdException w:name="Medium Grid 2 Accent 1" w:uiPriority="68"/>
-    <w:lsdException w:name="Medium Grid 3 Accent 1" w:uiPriority="69"/>
-    <w:lsdException w:name="Dark List Accent 1" w:uiPriority="70"/>
-    <w:lsdException w:name="Colorful Shading Accent 1" w:uiPriority="71"/>
-    <w:lsdException w:name="Colorful List Accent 1" w:uiPriority="72"/>
-    <w:lsdException w:name="Colorful Grid Accent 1" w:uiPriority="73"/>
-    <w:lsdException w:name="Light Shading Accent 2" w:uiPriority="60"/>
-    <w:lsdException w:name="Light List Accent 2" w:uiPriority="61"/>
-    <w:lsdException w:name="Light Grid Accent 2" w:uiPriority="62"/>
-    <w:lsdException w:name="Medium Shading 1 Accent 2" w:uiPriority="63"/>
-    <w:lsdException w:name="Medium Shading 2 Accent 2" w:uiPriority="64"/>
-    <w:lsdException w:name="Medium List 1 Accent 2" w:uiPriority="65"/>
-    <w:lsdException w:name="Medium List 2 Accent 2" w:uiPriority="66"/>
-    <w:lsdException w:name="Medium Grid 1 Accent 2" w:uiPriority="67"/>
-    <w:lsdException w:name="Medium Grid 2 Accent 2" w:uiPriority="68"/>
-    <w:lsdException w:name="Medium Grid 3 Accent 2" w:uiPriority="69"/>
-    <w:lsdException w:name="Dark List Accent 2" w:uiPriority="70"/>
-    <w:lsdException w:name="Colorful Shading Accent 2" w:uiPriority="71"/>
-    <w:lsdException w:name="Colorful List Accent 2" w:uiPriority="72"/>
-    <w:lsdException w:name="Colorful Grid Accent 2" w:uiPriority="73"/>
-    <w:lsdException w:name="Light Shading Accent 3" w:uiPriority="60"/>
-    <w:lsdException w:name="Light List Accent 3" w:uiPriority="61"/>
-    <w:lsdException w:name="Light Grid Accent 3" w:uiPriority="62"/>
-    <w:lsdException w:name="Medium Shading 1 Accent 3" w:uiPriority="63"/>
-    <w:lsdException w:name="Medium Shading 2 Accent 3" w:uiPriority="64"/>
-    <w:lsdException w:name="Medium List 1 Accent 3" w:uiPriority="65"/>
-    <w:lsdException w:name="Medium List 2 Accent 3" w:uiPriority="66"/>
-    <w:lsdException w:name="Medium Grid 1 Accent 3" w:uiPriority="67"/>
-    <w:lsdException w:name="Medium Grid 2 Accent 3" w:uiPriority="68"/>
-    <w:lsdException w:name="Medium Grid 3 Accent 3" w:uiPriority="69"/>
-    <w:lsdException w:name="Dark List Accent 3" w:uiPriority="70"/>
-    <w:lsdException w:name="Colorful Shading Accent 3" w:uiPriority="71"/>
-    <w:lsdException w:name="Colorful List Accent 3" w:uiPriority="72"/>
-    <w:lsdException w:name="Colorful Grid Accent 3" w:uiPriority="73"/>
-    <w:lsdException w:name="Light Shading Accent 4" w:uiPriority="60"/>
-    <w:lsdException w:name="Light List Accent 4" w:uiPriority="61"/>
-    <w:lsdException w:name="Light Grid Accent 4" w:uiPriority="62"/>
-    <w:lsdException w:name="Medium Shading 1 Accent 4" w:uiPriority="63"/>
-    <w:lsdException w:name="Medium Shading 2 Accent 4" w:uiPriority="64"/>
-    <w:lsdException w:name="Medium List 1 Accent 4" w:uiPriority="65"/>
-    <w:lsdException w:name="Medium List 2 Accent 4" w:uiPriority="66"/>
-    <w:lsdException w:name="Medium Grid 1 Accent 4" w:uiPriority="67"/>
-    <w:lsdException w:name="Medium Grid 2 Accent 4" w:uiPriority="68"/>
-    <w:lsdException w:name="Medium Grid 3 Accent 4" w:uiPriority="69"/>
-    <w:lsdException w:name="Dark List Accent 4" w:uiPriority="70"/>
-    <w:lsdException w:name="Colorful Shading Accent 4" w:uiPriority="71"/>
-    <w:lsdException w:name="Colorful List Accent 4" w:uiPriority="72"/>
-    <w:lsdException w:name="Colorful Grid Accent 4" w:uiPriority="73"/>
-    <w:lsdException w:name="Light Shading Accent 5" w:uiPriority="60"/>
-    <w:lsdException w:name="Light List Accent 5" w:uiPriority="61"/>
-    <w:lsdException w:name="Light Grid Accent 5" w:uiPriority="62"/>
-    <w:lsdException w:name="Medium Shading 1 Accent 5" w:uiPriority="63"/>
-    <w:lsdException w:name="Medium Shading 2 Accent 5" w:uiPriority="64"/>
-    <w:lsdException w:name="Medium List 1 Accent 5" w:uiPriority="65"/>
-    <w:lsdException w:name="Medium List 2 Accent 5" w:uiPriority="66"/>
-    <w:lsdException w:name="Medium Grid 1 Accent 5" w:uiPriority="67"/>
-    <w:lsdException w:name="Medium Grid 2 Accent 5" w:uiPriority="68"/>
-    <w:lsdException w:name="Medium Grid 3 Accent 5" w:uiPriority="69"/>
-    <w:lsdException w:name="Dark List Accent 5" w:uiPriority="70"/>
-    <w:lsdException w:name="Colorful Shading Accent 5" w:uiPriority="71"/>
-    <w:lsdException w:name="Colorful List Accent 5" w:uiPriority="72"/>
-    <w:lsdException w:name="Colorful Grid Accent 5" w:uiPriority="73"/>
-    <w:lsdException w:name="Light Shading Accent 6" w:uiPriority="60"/>
-    <w:lsdException w:name="Light List Accent 6" w:uiPriority="61"/>
-    <w:lsdException w:name="Light Grid Accent 6" w:uiPriority="62"/>
-    <w:lsdException w:name="Medium Shading 1 Accent 6" w:uiPriority="63"/>
-    <w:lsdException w:name="Medium Shading 2 Accent 6" w:uiPriority="64"/>
-    <w:lsdException w:name="Medium List 1 Accent 6" w:uiPriority="65"/>
-    <w:lsdException w:name="Medium List 2 Accent 6" w:uiPriority="66"/>
-    <w:lsdException w:name="Medium Grid 1 Accent 6" w:uiPriority="67"/>
-    <w:lsdException w:name="Medium Grid 2 Accent 6" w:uiPriority="68"/>
-    <w:lsdException w:name="Medium Grid 3 Accent 6" w:uiPriority="69"/>
-    <w:lsdException w:name="Dark List Accent 6" w:uiPriority="70"/>
-    <w:lsdException w:name="Colorful Shading Accent 6" w:uiPriority="71"/>
-    <w:lsdException w:name="Colorful List Accent 6" w:uiPriority="72"/>
-    <w:lsdException w:name="Colorful Grid Accent 6" w:uiPriority="73"/>
-    <w:lsdException w:name="Subtle Emphasis" w:uiPriority="19" w:qFormat="1"/>
-    <w:lsdException w:name="Intense Emphasis" w:uiPriority="21" w:qFormat="1"/>
-    <w:lsdException w:name="Subtle Reference" w:uiPriority="31" w:qFormat="1"/>
-    <w:lsdException w:name="Intense Reference" w:uiPriority="32" w:qFormat="1"/>
-    <w:lsdException w:name="Book Title" w:uiPriority="33" w:qFormat="1"/>
-    <w:lsdException w:name="Bibliography" w:semiHidden="1" w:uiPriority="37" w:unhideWhenUsed="1"/>
-    <w:lsdException w:name="TOC Heading" w:semiHidden="1" w:uiPriority="39" w:unhideWhenUsed="1" w:qFormat="1"/>
-    <w:lsdException w:name="Plain Table 1" w:uiPriority="41"/>
-    <w:lsdException w:name="Plain Table 2" w:uiPriority="42"/>
-    <w:lsdException w:name="Plain Table 3" w:uiPriority="43"/>
-    <w:lsdException w:name="Plain Table 4" w:uiPriority="44"/>
-    <w:lsdException w:name="Plain Table 5" w:uiPriority="45"/>
-    <w:lsdException w:name="Grid Table Light" w:uiPriority="40"/>
-    <w:lsdException w:name="Grid Table 1 Light" w:uiPriority="46"/>
-    <w:lsdException w:name="Grid Table 2" w:uiPriority="47"/>
-    <w:lsdException w:name="Grid Table 3" w:uiPriority="48"/>
-    <w:lsdException w:name="Grid Table 4" w:uiPriority="49"/>
-    <w:lsdException w:name="Grid Table 5 Dark" w:uiPriority="50"/>
-    <w:lsdException w:name="Grid Table 6 Colorful" w:uiPriority="51"/>
-    <w:lsdException w:name="Grid Table 7 Colorful" w:uiPriority="52"/>
-    <w:lsdException w:name="Grid Table 1 Light Accent 1" w:uiPriority="46"/>
-    <w:lsdException w:name="Grid Table 2 Accent 1" w:uiPriority="47"/>
-    <w:lsdException w:name="Grid Table 3 Accent 1" w:uiPriority="48"/>
-    <w:lsdException w:name="Grid Table 4 Accent 1" w:uiPriority="49"/>
-    <w:lsdException w:name="Grid Table 5 Dark Accent 1" w:uiPriority="50"/>
-    <w:lsdException w:name="Grid Table 6 Colorful Accent 1" w:uiPriority="51"/>
-    <w:lsdException w:name="Grid Table 7 Colorful Accent 1" w:uiPriority="52"/>
-    <w:lsdException w:name="Grid Table 1 Light Accent 2" w:uiPriority="46"/>
-    <w:lsdException w:name="Grid Table 2 Accent 2" w:uiPriority="47"/>
-    <w:lsdException w:name="Grid Table 3 Accent 2" w:uiPriority="48"/>
-    <w:lsdException w:name="Grid Table 4 Accent 2" w:uiPriority="49"/>
-    <w:lsdException w:name="Grid Table 5 Dark Accent 2" w:uiPriority="50"/>
-    <w:lsdException w:name="Grid Table 6 Colorful Accent 2" w:uiPriority="51"/>
-    <w:lsdException w:name="Grid Table 7 Colorful Accent 2" w:uiPriority="52"/>
-    <w:lsdException w:name="Grid Table 1 Light Accent 3" w:uiPriority="46"/>
-    <w:lsdException w:name="Grid Table 2 Accent 3" w:uiPriority="47"/>
-    <w:lsdException w:name="Grid Table 3 Accent 3" w:uiPriority="48"/>
-    <w:lsdException w:name="Grid Table 4 Accent 3" w:uiPriority="49"/>
-    <w:lsdException w:name="Grid Table 5 Dark Accent 3" w:uiPriority="50"/>
-    <w:lsdException w:name="Grid Table 6 Colorful Accent 3" w:uiPriority="51"/>
-    <w:lsdException w:name="Grid Table 7 Colorful Accent 3" w:uiPriority="52"/>
-    <w:lsdException w:name="Grid Table 1 Light Accent 4" w:uiPriority="46"/>
-    <w:lsdException w:name="Grid Table 2 Accent 4" w:uiPriority="47"/>
-    <w:lsdException w:name="Grid Table 3 Accent 4" w:uiPriority="48"/>
-    <w:lsdException w:name="Grid Table 4 Accent 4" w:uiPriority="49"/>
-    <w:lsdException w:name="Grid Table 5 Dark Accent 4" w:uiPriority="50"/>
-    <w:lsdException w:name="Grid Table 6 Colorful Accent 4" w:uiPriority="51"/>
-    <w:lsdException w:name="Grid Table 7 Colorful Accent 4" w:uiPriority="52"/>
-    <w:lsdException w:name="Grid Table 1 Light Accent 5" w:uiPriority="46"/>
-    <w:lsdException w:name="Grid Table 2 Accent 5" w:uiPriority="47"/>
-    <w:lsdException w:name="Grid Table 3 Accent 5" w:uiPriority="48"/>
-    <w:lsdException w:name="Grid Table 4 Accent 5" w:uiPriority="49"/>
-    <w:lsdException w:name="Grid Table 5 Dark Accent 5" w:uiPriority="50"/>
-    <w:lsdException w:name="Grid Table 6 Colorful Accent 5" w:uiPriority="51"/>
-    <w:lsdException w:name="Grid Table 7 Colorful Accent 5" w:uiPriority="52"/>
-    <w:lsdException w:name="Grid Table 1 Light Accent 6" w:uiPriority="46"/>
-    <w:lsdException w:name="Grid Table 2 Accent 6" w:uiPriority="47"/>
-    <w:lsdException w:name="Grid Table 3 Accent 6" w:uiPriority="48"/>
-    <w:lsdException w:name="Grid Table 4 Accent 6" w:uiPriority="49"/>
-    <w:lsdException w:name="Grid Table 5 Dark Accent 6" w:uiPriority="50"/>
-    <w:lsdException w:name="Grid Table 6 Colorful Accent 6" w:uiPriority="51"/>
-    <w:lsdException w:name="Grid Table 7 Colorful Accent 6" w:uiPriority="52"/>
-    <w:lsdException w:name="List Table 1 Light" w:uiPriority="46"/>
-    <w:lsdException w:name="List Table 2" w:uiPriority="47"/>
-    <w:lsdException w:name="List Table 3" w:uiPriority="48"/>
-    <w:lsdException w:name="List Table 4" w:uiPriority="49"/>
-    <w:lsdException w:name="List Table 5 Dark" w:uiPriority="50"/>
-    <w:lsdException w:name="List Table 6 Colorful" w:uiPriority="51"/>
-    <w:lsdException w:name="List Table 7 Colorful" w:uiPriority="52"/>
-    <w:lsdException w:name="List Table 1 Light Accent 1" w:uiPriority="46"/>
-    <w:lsdException w:name="List Table 2 Accent 1" w:uiPriority="47"/>
-    <w:lsdException w:name="List Table 3 Accent 1" w:uiPriority="48"/>
-    <w:lsdException w:name="List Table 4 Accent 1" w:uiPriority="49"/>
-    <w:lsdException w:name="List Table 5 Dark Accent 1" w:uiPriority="50"/>
-    <w:lsdException w:name="List Table 6 Colorful Accent 1" w:uiPriority="51"/>
-    <w:lsdException w:name="List Table 7 Colorful Accent 1" w:uiPriority="52"/>
-    <w:lsdException w:name="List Table 1 Light Accent 2" w:uiPriority="46"/>
-    <w:lsdException w:name="List Table 2 Accent 2" w:uiPriority="47"/>
-    <w:lsdException w:name="List Table 3 Accent 2" w:uiPriority="48"/>
-    <w:lsdException w:name="List Table 4 Accent 2" w:uiPriority="49"/>
-    <w:lsdException w:name="List Table 5 Dark Accent 2" w:uiPriority="50"/>
-    <w:lsdException w:name="List Table 6 Colorful Accent 2" w:uiPriority="51"/>
-    <w:lsdException w:name="List Table 7 Colorful Accent 2" w:uiPriority="52"/>
-    <w:lsdException w:name="List Table 1 Light Accent 3" w:uiPriority="46"/>
-    <w:lsdException w:name="List Table 2 Accent 3" w:uiPriority="47"/>
-    <w:lsdException w:name="List Table 3 Accent 3" w:uiPriority="48"/>
-    <w:lsdException w:name="List Table 4 Accent 3" w:uiPriority="49"/>
-    <w:lsdException w:name="List Table 5 Dark Accent 3" w:uiPriority="50"/>
-    <w:lsdException w:name="List Table 6 Colorful Accent 3" w:uiPriority="51"/>
-    <w:lsdException w:name="List Table 7 Colorful Accent 3" w:uiPriority="52"/>
-    <w:lsdException w:name="List Table 1 Light Accent 4" w:uiPriority="46"/>
-    <w:lsdException w:name="List Table 2 Accent 4" w:uiPriority="47"/>
-    <w:lsdException w:name="List Table 3 Accent 4" w:uiPriority="48"/>
-    <w:lsdException w:name="List Table 4 Accent 4" w:uiPriority="49"/>
-    <w:lsdException w:name="List Table 5 Dark Accent 4" w:uiPriority="50"/>
-    <w:lsdException w:name="List Table 6 Colorful Accent 4" w:uiPriority="51"/>
-    <w:lsdException w:name="List Table 7 Colorful Accent 4" w:uiPriority="52"/>
-    <w:lsdException w:name="List Table 1 Light Accent 5" w:uiPriority="46"/>
-    <w:lsdException w:name="List Table 2 Accent 5" w:uiPriority="47"/>
-    <w:lsdException w:name="List Table 3 Accent 5" w:uiPriority="48"/>
-    <w:lsdException w:name="List Table 4 Accent 5" w:uiPriority="49"/>
-    <w:lsdException w:name="List Table 5 Dark Accent 5" w:uiPriority="50"/>
-    <w:lsdException w:name="List Table 6 Colorful Accent 5" w:uiPriority="51"/>
-    <w:lsdException w:name="List Table 7 Colorful Accent 5" w:uiPriority="52"/>
-    <w:lsdException w:name="List Table 1 Light Accent 6" w:uiPriority="46"/>
-    <w:lsdException w:name="List Table 2 Accent 6" w:uiPriority="47"/>
-    <w:lsdException w:name="List Table 3 Accent 6" w:uiPriority="48"/>
-    <w:lsdException w:name="List Table 4 Accent 6" w:uiPriority="49"/>
-    <w:lsdException w:name="List Table 5 Dark Accent 6" w:uiPriority="50"/>
-    <w:lsdException w:name="List Table 6 Colorful Accent 6" w:uiPriority="51"/>
-    <w:lsdException w:name="List Table 7 Colorful Accent 6" w:uiPriority="52"/>
-    <w:lsdException w:name="Mention" w:semiHidden="1" w:unhideWhenUsed="1"/>
+  <w:latentStyles w:defLockedState="0" w:defUIPriority="99" w:defSemiHidden="1" w:defUnhideWhenUsed="1" w:defQFormat="0" w:count="267">
+    <w:lsdException w:name="Normal" w:semiHidden="0" w:uiPriority="0" w:unhideWhenUsed="0" w:qFormat="1"/>
+    <w:lsdException w:name="heading 1" w:semiHidden="0" w:uiPriority="9" w:unhideWhenUsed="0" w:qFormat="1"/>
+    <w:lsdException w:name="heading 2" w:uiPriority="9" w:qFormat="1"/>
+    <w:lsdException w:name="heading 3" w:uiPriority="9" w:qFormat="1"/>
+    <w:lsdException w:name="heading 4" w:uiPriority="9" w:qFormat="1"/>
+    <w:lsdException w:name="heading 5" w:uiPriority="9" w:qFormat="1"/>
+    <w:lsdException w:name="heading 6" w:uiPriority="9" w:qFormat="1"/>
+    <w:lsdException w:name="heading 7" w:uiPriority="9" w:qFormat="1"/>
+    <w:lsdException w:name="heading 8" w:uiPriority="9" w:qFormat="1"/>
+    <w:lsdException w:name="heading 9" w:uiPriority="9" w:qFormat="1"/>
+    <w:lsdException w:name="toc 1" w:uiPriority="39"/>
+    <w:lsdException w:name="toc 2" w:uiPriority="39"/>
+    <w:lsdException w:name="toc 3" w:uiPriority="39"/>
+    <w:lsdException w:name="toc 4" w:uiPriority="39"/>
+    <w:lsdException w:name="toc 5" w:uiPriority="39"/>
+    <w:lsdException w:name="toc 6" w:uiPriority="39"/>
+    <w:lsdException w:name="toc 7" w:uiPriority="39"/>
+    <w:lsdException w:name="toc 8" w:uiPriority="39"/>
+    <w:lsdException w:name="toc 9" w:uiPriority="39"/>
+    <w:lsdException w:name="caption" w:uiPriority="35" w:qFormat="1"/>
+    <w:lsdException w:name="Title" w:semiHidden="0" w:uiPriority="10" w:unhideWhenUsed="0" w:qFormat="1"/>
+    <w:lsdException w:name="Default Paragraph Font" w:uiPriority="1"/>
+    <w:lsdException w:name="Subtitle" w:semiHidden="0" w:uiPriority="11" w:unhideWhenUsed="0" w:qFormat="1"/>
+    <w:lsdException w:name="Strong" w:semiHidden="0" w:uiPriority="22" w:unhideWhenUsed="0" w:qFormat="1"/>
+    <w:lsdException w:name="Emphasis" w:semiHidden="0" w:uiPriority="20" w:unhideWhenUsed="0" w:qFormat="1"/>
+    <w:lsdException w:name="Table Grid" w:semiHidden="0" w:uiPriority="39" w:unhideWhenUsed="0"/>
+    <w:lsdException w:name="Placeholder Text" w:unhideWhenUsed="0"/>
+    <w:lsdException w:name="No Spacing" w:semiHidden="0" w:uiPriority="1" w:unhideWhenUsed="0" w:qFormat="1"/>
+    <w:lsdException w:name="Light Shading" w:semiHidden="0" w:uiPriority="60" w:unhideWhenUsed="0"/>
+    <w:lsdException w:name="Light List" w:semiHidden="0" w:uiPriority="61" w:unhideWhenUsed="0"/>
+    <w:lsdException w:name="Light Grid" w:semiHidden="0" w:uiPriority="62" w:unhideWhenUsed="0"/>
+    <w:lsdException w:name="Medium Shading 1" w:semiHidden="0" w:uiPriority="63" w:unhideWhenUsed="0"/>
+    <w:lsdException w:name="Medium Shading 2" w:semiHidden="0" w:uiPriority="64" w:unhideWhenUsed="0"/>
+    <w:lsdException w:name="Medium List 1" w:semiHidden="0" w:uiPriority="65" w:unhideWhenUsed="0"/>
+    <w:lsdException w:name="Medium List 2" w:semiHidden="0" w:uiPriority="66" w:unhideWhenUsed="0"/>
+    <w:lsdException w:name="Medium Grid 1" w:semiHidden="0" w:uiPriority="67" w:unhideWhenUsed="0"/>
+    <w:lsdException w:name="Medium Grid 2" w:semiHidden="0" w:uiPriority="68" w:unhideWhenUsed="0"/>
+    <w:lsdException w:name="Medium Grid 3" w:semiHidden="0" w:uiPriority="69" w:unhideWhenUsed="0"/>
+    <w:lsdException w:name="Dark List" w:semiHidden="0" w:uiPriority="70" w:unhideWhenUsed="0"/>
+    <w:lsdException w:name="Colorful Shading" w:semiHidden="0" w:uiPriority="71" w:unhideWhenUsed="0"/>
+    <w:lsdException w:name="Colorful List" w:semiHidden="0" w:uiPriority="72" w:unhideWhenUsed="0"/>
+    <w:lsdException w:name="Colorful Grid" w:semiHidden="0" w:uiPriority="73" w:unhideWhenUsed="0"/>
+    <w:lsdException w:name="Light Shading Accent 1" w:semiHidden="0" w:uiPriority="60" w:unhideWhenUsed="0"/>
+    <w:lsdException w:name="Light List Accent 1" w:semiHidden="0" w:uiPriority="61" w:unhideWhenUsed="0"/>
+    <w:lsdException w:name="Light Grid Accent 1" w:semiHidden="0" w:uiPriority="62" w:unhideWhenUsed="0"/>
+    <w:lsdException w:name="Medium Shading 1 Accent 1" w:semiHidden="0" w:uiPriority="63" w:unhideWhenUsed="0"/>
+    <w:lsdException w:name="Medium Shading 2 Accent 1" w:semiHidden="0" w:uiPriority="64" w:unhideWhenUsed="0"/>
+    <w:lsdException w:name="Medium List 1 Accent 1" w:semiHidden="0" w:uiPriority="65" w:unhideWhenUsed="0"/>
+    <w:lsdException w:name="Revision" w:unhideWhenUsed="0"/>
+    <w:lsdException w:name="List Paragraph" w:semiHidden="0" w:uiPriority="34" w:unhideWhenUsed="0" w:qFormat="1"/>
+    <w:lsdException w:name="Quote" w:semiHidden="0" w:uiPriority="29" w:unhideWhenUsed="0" w:qFormat="1"/>
+    <w:lsdException w:name="Intense Quote" w:semiHidden="0" w:uiPriority="30" w:unhideWhenUsed="0" w:qFormat="1"/>
+    <w:lsdException w:name="Medium List 2 Accent 1" w:semiHidden="0" w:uiPriority="66" w:unhideWhenUsed="0"/>
+    <w:lsdException w:name="Medium Grid 1 Accent 1" w:semiHidden="0" w:uiPriority="67" w:unhideWhenUsed="0"/>
+    <w:lsdException w:name="Medium Grid 2 Accent 1" w:semiHidden="0" w:uiPriority="68" w:unhideWhenUsed="0"/>
+    <w:lsdException w:name="Medium Grid 3 Accent 1" w:semiHidden="0" w:uiPriority="69" w:unhideWhenUsed="0"/>
+    <w:lsdException w:name="Dark List Accent 1" w:semiHidden="0" w:uiPriority="70" w:unhideWhenUsed="0"/>
+    <w:lsdException w:name="Colorful Shading Accent 1" w:semiHidden="0" w:uiPriority="71" w:unhideWhenUsed="0"/>
+    <w:lsdException w:name="Colorful List Accent 1" w:semiHidden="0" w:uiPriority="72" w:unhideWhenUsed="0"/>
+    <w:lsdException w:name="Colorful Grid Accent 1" w:semiHidden="0" w:uiPriority="73" w:unhideWhenUsed="0"/>
+    <w:lsdException w:name="Light Shading Accent 2" w:semiHidden="0" w:uiPriority="60" w:unhideWhenUsed="0"/>
+    <w:lsdException w:name="Light List Accent 2" w:semiHidden="0" w:uiPriority="61" w:unhideWhenUsed="0"/>
+    <w:lsdException w:name="Light Grid Accent 2" w:semiHidden="0" w:uiPriority="62" w:unhideWhenUsed="0"/>
+    <w:lsdException w:name="Medium Shading 1 Accent 2" w:semiHidden="0" w:uiPriority="63" w:unhideWhenUsed="0"/>
+    <w:lsdException w:name="Medium Shading 2 Accent 2" w:semiHidden="0" w:uiPriority="64" w:unhideWhenUsed="0"/>
+    <w:lsdException w:name="Medium List 1 Accent 2" w:semiHidden="0" w:uiPriority="65" w:unhideWhenUsed="0"/>
+    <w:lsdException w:name="Medium List 2 Accent 2" w:semiHidden="0" w:uiPriority="66" w:unhideWhenUsed="0"/>
+    <w:lsdException w:name="Medium Grid 1 Accent 2" w:semiHidden="0" w:uiPriority="67" w:unhideWhenUsed="0"/>
+    <w:lsdException w:name="Medium Grid 2 Accent 2" w:semiHidden="0" w:uiPriority="68" w:unhideWhenUsed="0"/>
+    <w:lsdException w:name="Medium Grid 3 Accent 2" w:semiHidden="0" w:uiPriority="69" w:unhideWhenUsed="0"/>
+    <w:lsdException w:name="Dark List Accent 2" w:semiHidden="0" w:uiPriority="70" w:unhideWhenUsed="0"/>
+    <w:lsdException w:name="Colorful Shading Accent 2" w:semiHidden="0" w:uiPriority="71" w:unhideWhenUsed="0"/>
+    <w:lsdException w:name="Colorful List Accent 2" w:semiHidden="0" w:uiPriority="72" w:unhideWhenUsed="0"/>
+    <w:lsdException w:name="Colorful Grid Accent 2" w:semiHidden="0" w:uiPriority="73" w:unhideWhenUsed="0"/>
+    <w:lsdException w:name="Light Shading Accent 3" w:semiHidden="0" w:uiPriority="60" w:unhideWhenUsed="0"/>
+    <w:lsdException w:name="Light List Accent 3" w:semiHidden="0" w:uiPriority="61" w:unhideWhenUsed="0"/>
+    <w:lsdException w:name="Light Grid Accent 3" w:semiHidden="0" w:uiPriority="62" w:unhideWhenUsed="0"/>
+    <w:lsdException w:name="Medium Shading 1 Accent 3" w:semiHidden="0" w:uiPriority="63" w:unhideWhenUsed="0"/>
+    <w:lsdException w:name="Medium Shading 2 Accent 3" w:semiHidden="0" w:uiPriority="64" w:unhideWhenUsed="0"/>
+    <w:lsdException w:name="Medium List 1 Accent 3" w:semiHidden="0" w:uiPriority="65" w:unhideWhenUsed="0"/>
+    <w:lsdException w:name="Medium List 2 Accent 3" w:semiHidden="0" w:uiPriority="66" w:unhideWhenUsed="0"/>
+    <w:lsdException w:name="Medium Grid 1 Accent 3" w:semiHidden="0" w:uiPriority="67" w:unhideWhenUsed="0"/>
+    <w:lsdException w:name="Medium Grid 2 Accent 3" w:semiHidden="0" w:uiPriority="68" w:unhideWhenUsed="0"/>
+    <w:lsdException w:name="Medium Grid 3 Accent 3" w:semiHidden="0" w:uiPriority="69" w:unhideWhenUsed="0"/>
+    <w:lsdException w:name="Dark List Accent 3" w:semiHidden="0" w:uiPriority="70" w:unhideWhenUsed="0"/>
+    <w:lsdException w:name="Colorful Shading Accent 3" w:semiHidden="0" w:uiPriority="71" w:unhideWhenUsed="0"/>
+    <w:lsdException w:name="Colorful List Accent 3" w:semiHidden="0" w:uiPriority="72" w:unhideWhenUsed="0"/>
+    <w:lsdException w:name="Colorful Grid Accent 3" w:semiHidden="0" w:uiPriority="73" w:unhideWhenUsed="0"/>
+    <w:lsdException w:name="Light Shading Accent 4" w:semiHidden="0" w:uiPriority="60" w:unhideWhenUsed="0"/>
+    <w:lsdException w:name="Light List Accent 4" w:semiHidden="0" w:uiPriority="61" w:unhideWhenUsed="0"/>
+    <w:lsdException w:name="Light Grid Accent 4" w:semiHidden="0" w:uiPriority="62" w:unhideWhenUsed="0"/>
+    <w:lsdException w:name="Medium Shading 1 Accent 4" w:semiHidden="0" w:uiPriority="63" w:unhideWhenUsed="0"/>
+    <w:lsdException w:name="Medium Shading 2 Accent 4" w:semiHidden="0" w:uiPriority="64" w:unhideWhenUsed="0"/>
+    <w:lsdException w:name="Medium List 1 Accent 4" w:semiHidden="0" w:uiPriority="65" w:unhideWhenUsed="0"/>
+    <w:lsdException w:name="Medium List 2 Accent 4" w:semiHidden="0" w:uiPriority="66" w:unhideWhenUsed="0"/>
+    <w:lsdException w:name="Medium Grid 1 Accent 4" w:semiHidden="0" w:uiPriority="67" w:unhideWhenUsed="0"/>
+    <w:lsdException w:name="Medium Grid 2 Accent 4" w:semiHidden="0" w:uiPriority="68" w:unhideWhenUsed="0"/>
+    <w:lsdException w:name="Medium Grid 3 Accent 4" w:semiHidden="0" w:uiPriority="69" w:unhideWhenUsed="0"/>
+    <w:lsdException w:name="Dark List Accent 4" w:semiHidden="0" w:uiPriority="70" w:unhideWhenUsed="0"/>
+    <w:lsdException w:name="Colorful Shading Accent 4" w:semiHidden="0" w:uiPriority="71" w:unhideWhenUsed="0"/>
+    <w:lsdException w:name="Colorful List Accent 4" w:semiHidden="0" w:uiPriority="72" w:unhideWhenUsed="0"/>
+    <w:lsdException w:name="Colorful Grid Accent 4" w:semiHidden="0" w:uiPriority="73" w:unhideWhenUsed="0"/>
+    <w:lsdException w:name="Light Shading Accent 5" w:semiHidden="0" w:uiPriority="60" w:unhideWhenUsed="0"/>
+    <w:lsdException w:name="Light List Accent 5" w:semiHidden="0" w:uiPriority="61" w:unhideWhenUsed="0"/>
+    <w:lsdException w:name="Light Grid Accent 5" w:semiHidden="0" w:uiPriority="62" w:unhideWhenUsed="0"/>
+    <w:lsdException w:name="Medium Shading 1 Accent 5" w:semiHidden="0" w:uiPriority="63" w:unhideWhenUsed="0"/>
+    <w:lsdException w:name="Medium Shading 2 Accent 5" w:semiHidden="0" w:uiPriority="64" w:unhideWhenUsed="0"/>
+    <w:lsdException w:name="Medium List 1 Accent 5" w:semiHidden="0" w:uiPriority="65" w:unhideWhenUsed="0"/>
+    <w:lsdException w:name="Medium List 2 Accent 5" w:semiHidden="0" w:uiPriority="66" w:unhideWhenUsed="0"/>
+    <w:lsdException w:name="Medium Grid 1 Accent 5" w:semiHidden="0" w:uiPriority="67" w:unhideWhenUsed="0"/>
+    <w:lsdException w:name="Medium Grid 2 Accent 5" w:semiHidden="0" w:uiPriority="68" w:unhideWhenUsed="0"/>
+    <w:lsdException w:name="Medium Grid 3 Accent 5" w:semiHidden="0" w:uiPriority="69" w:unhideWhenUsed="0"/>
+    <w:lsdException w:name="Dark List Accent 5" w:semiHidden="0" w:uiPriority="70" w:unhideWhenUsed="0"/>
+    <w:lsdException w:name="Colorful Shading Accent 5" w:semiHidden="0" w:uiPriority="71" w:unhideWhenUsed="0"/>
+    <w:lsdException w:name="Colorful List Accent 5" w:semiHidden="0" w:uiPriority="72" w:unhideWhenUsed="0"/>
+    <w:lsdException w:name="Colorful Grid Accent 5" w:semiHidden="0" w:uiPriority="73" w:unhideWhenUsed="0"/>
+    <w:lsdException w:name="Light Shading Accent 6" w:semiHidden="0" w:uiPriority="60" w:unhideWhenUsed="0"/>
+    <w:lsdException w:name="Light List Accent 6" w:semiHidden="0" w:uiPriority="61" w:unhideWhenUsed="0"/>
+    <w:lsdException w:name="Light Grid Accent 6" w:semiHidden="0" w:uiPriority="62" w:unhideWhenUsed="0"/>
+    <w:lsdException w:name="Medium Shading 1 Accent 6" w:semiHidden="0" w:uiPriority="63" w:unhideWhenUsed="0"/>
+    <w:lsdException w:name="Medium Shading 2 Accent 6" w:semiHidden="0" w:uiPriority="64" w:unhideWhenUsed="0"/>
+    <w:lsdException w:name="Medium List 1 Accent 6" w:semiHidden="0" w:uiPriority="65" w:unhideWhenUsed="0"/>
+    <w:lsdException w:name="Medium List 2 Accent 6" w:semiHidden="0" w:uiPriority="66" w:unhideWhenUsed="0"/>
+    <w:lsdException w:name="Medium Grid 1 Accent 6" w:semiHidden="0" w:uiPriority="67" w:unhideWhenUsed="0"/>
+    <w:lsdException w:name="Medium Grid 2 Accent 6" w:semiHidden="0" w:uiPriority="68" w:unhideWhenUsed="0"/>
+    <w:lsdException w:name="Medium Grid 3 Accent 6" w:semiHidden="0" w:uiPriority="69" w:unhideWhenUsed="0"/>
+    <w:lsdException w:name="Dark List Accent 6" w:semiHidden="0" w:uiPriority="70" w:unhideWhenUsed="0"/>
+    <w:lsdException w:name="Colorful Shading Accent 6" w:semiHidden="0" w:uiPriority="71" w:unhideWhenUsed="0"/>
+    <w:lsdException w:name="Colorful List Accent 6" w:semiHidden="0" w:uiPriority="72" w:unhideWhenUsed="0"/>
+    <w:lsdException w:name="Colorful Grid Accent 6" w:semiHidden="0" w:uiPriority="73" w:unhideWhenUsed="0"/>
+    <w:lsdException w:name="Subtle Emphasis" w:semiHidden="0" w:uiPriority="19" w:unhideWhenUsed="0" w:qFormat="1"/>
+    <w:lsdException w:name="Intense Emphasis" w:semiHidden="0" w:uiPriority="21" w:unhideWhenUsed="0" w:qFormat="1"/>
+    <w:lsdException w:name="Subtle Reference" w:semiHidden="0" w:uiPriority="31" w:unhideWhenUsed="0" w:qFormat="1"/>
+    <w:lsdException w:name="Intense Reference" w:semiHidden="0" w:uiPriority="32" w:unhideWhenUsed="0" w:qFormat="1"/>
+    <w:lsdException w:name="Book Title" w:semiHidden="0" w:uiPriority="33" w:unhideWhenUsed="0" w:qFormat="1"/>
+    <w:lsdException w:name="Bibliography" w:uiPriority="37"/>
+    <w:lsdException w:name="TOC Heading" w:uiPriority="39" w:qFormat="1"/>
   </w:latentStyles>
   <w:style w:type="paragraph" w:default="1" w:styleId="Normal">
     <w:name w:val="Normal"/>
@@ -1506,6 +1644,7 @@
     <w:uiPriority w:val="99"/>
     <w:semiHidden/>
     <w:unhideWhenUsed/>
+    <w:qFormat/>
     <w:tblPr>
       <w:tblInd w:w="0" w:type="dxa"/>
       <w:tblCellMar>
@@ -1522,9 +1661,9 @@
     <w:semiHidden/>
     <w:unhideWhenUsed/>
   </w:style>
-  <w:style w:type="table" w:styleId="Tabladecuadrcula4-nfasis5">
+  <w:style w:type="table" w:customStyle="1" w:styleId="GridTable4Accent5">
     <w:name w:val="Grid Table 4 Accent 5"/>
-    <w:basedOn w:val="Tablaweb3"/>
+    <w:basedOn w:val="TablaWeb3"/>
     <w:uiPriority w:val="49"/>
     <w:rsid w:val="007A44A3"/>
     <w:pPr>
@@ -1533,6 +1672,8 @@
     <w:tblPr>
       <w:tblStyleRowBandSize w:val="1"/>
       <w:tblStyleColBandSize w:val="1"/>
+      <w:tblCellSpacing w:w="20" w:type="dxa"/>
+      <w:tblInd w:w="0" w:type="dxa"/>
       <w:tblBorders>
         <w:top w:val="single" w:sz="4" w:space="0" w:color="9CC2E5" w:themeColor="accent5" w:themeTint="99"/>
         <w:left w:val="single" w:sz="4" w:space="0" w:color="9CC2E5" w:themeColor="accent5" w:themeTint="99"/>
@@ -1541,7 +1682,16 @@
         <w:insideH w:val="single" w:sz="4" w:space="0" w:color="9CC2E5" w:themeColor="accent5" w:themeTint="99"/>
         <w:insideV w:val="single" w:sz="4" w:space="0" w:color="9CC2E5" w:themeColor="accent5" w:themeTint="99"/>
       </w:tblBorders>
+      <w:tblCellMar>
+        <w:top w:w="0" w:type="dxa"/>
+        <w:left w:w="108" w:type="dxa"/>
+        <w:bottom w:w="0" w:type="dxa"/>
+        <w:right w:w="108" w:type="dxa"/>
+      </w:tblCellMar>
     </w:tblPr>
+    <w:trPr>
+      <w:tblCellSpacing w:w="20" w:type="dxa"/>
+    </w:trPr>
     <w:tcPr>
       <w:shd w:val="clear" w:color="auto" w:fill="auto"/>
     </w:tcPr>
@@ -1603,7 +1753,7 @@
       </w:tcPr>
     </w:tblStylePr>
   </w:style>
-  <w:style w:type="table" w:styleId="Tablaweb3">
+  <w:style w:type="table" w:styleId="TablaWeb3">
     <w:name w:val="Table Web 3"/>
     <w:basedOn w:val="Tablanormal"/>
     <w:uiPriority w:val="99"/>
@@ -1612,6 +1762,7 @@
     <w:rsid w:val="007A44A3"/>
     <w:tblPr>
       <w:tblCellSpacing w:w="20" w:type="dxa"/>
+      <w:tblInd w:w="0" w:type="dxa"/>
       <w:tblBorders>
         <w:top w:val="outset" w:sz="24" w:space="0" w:color="auto"/>
         <w:left w:val="outset" w:sz="24" w:space="0" w:color="auto"/>
@@ -1620,6 +1771,12 @@
         <w:insideH w:val="outset" w:sz="6" w:space="0" w:color="auto"/>
         <w:insideV w:val="outset" w:sz="6" w:space="0" w:color="auto"/>
       </w:tblBorders>
+      <w:tblCellMar>
+        <w:top w:w="0" w:type="dxa"/>
+        <w:left w:w="108" w:type="dxa"/>
+        <w:bottom w:w="0" w:type="dxa"/>
+        <w:right w:w="108" w:type="dxa"/>
+      </w:tblCellMar>
     </w:tblPr>
     <w:trPr>
       <w:tblCellSpacing w:w="20" w:type="dxa"/>
@@ -1649,6 +1806,7 @@
       <w:spacing w:after="0" w:line="240" w:lineRule="auto"/>
     </w:pPr>
     <w:tblPr>
+      <w:tblInd w:w="0" w:type="dxa"/>
       <w:tblBorders>
         <w:top w:val="single" w:sz="4" w:space="0" w:color="auto"/>
         <w:left w:val="single" w:sz="4" w:space="0" w:color="auto"/>
@@ -1657,11 +1815,17 @@
         <w:insideH w:val="single" w:sz="4" w:space="0" w:color="auto"/>
         <w:insideV w:val="single" w:sz="4" w:space="0" w:color="auto"/>
       </w:tblBorders>
+      <w:tblCellMar>
+        <w:top w:w="0" w:type="dxa"/>
+        <w:left w:w="108" w:type="dxa"/>
+        <w:bottom w:w="0" w:type="dxa"/>
+        <w:right w:w="108" w:type="dxa"/>
+      </w:tblCellMar>
     </w:tblPr>
   </w:style>
-  <w:style w:type="table" w:styleId="Tabladecuadrcula5oscura-nfasis5">
+  <w:style w:type="table" w:customStyle="1" w:styleId="GridTable5DarkAccent5">
     <w:name w:val="Grid Table 5 Dark Accent 5"/>
-    <w:basedOn w:val="Tablaweb3"/>
+    <w:basedOn w:val="TablaWeb3"/>
     <w:uiPriority w:val="50"/>
     <w:rsid w:val="00E7680E"/>
     <w:pPr>
@@ -1670,6 +1834,8 @@
     <w:tblPr>
       <w:tblStyleRowBandSize w:val="1"/>
       <w:tblStyleColBandSize w:val="1"/>
+      <w:tblCellSpacing w:w="20" w:type="dxa"/>
+      <w:tblInd w:w="0" w:type="dxa"/>
       <w:tblBorders>
         <w:top w:val="single" w:sz="4" w:space="0" w:color="FFFFFF" w:themeColor="background1"/>
         <w:left w:val="single" w:sz="4" w:space="0" w:color="FFFFFF" w:themeColor="background1"/>
@@ -1678,7 +1844,16 @@
         <w:insideH w:val="single" w:sz="4" w:space="0" w:color="FFFFFF" w:themeColor="background1"/>
         <w:insideV w:val="single" w:sz="4" w:space="0" w:color="FFFFFF" w:themeColor="background1"/>
       </w:tblBorders>
+      <w:tblCellMar>
+        <w:top w:w="0" w:type="dxa"/>
+        <w:left w:w="108" w:type="dxa"/>
+        <w:bottom w:w="0" w:type="dxa"/>
+        <w:right w:w="108" w:type="dxa"/>
+      </w:tblCellMar>
     </w:tblPr>
+    <w:trPr>
+      <w:tblCellSpacing w:w="20" w:type="dxa"/>
+    </w:trPr>
     <w:tcPr>
       <w:shd w:val="clear" w:color="auto" w:fill="DEEAF6" w:themeFill="accent5" w:themeFillTint="33"/>
     </w:tcPr>
@@ -1857,7 +2032,7 @@
     </a:clrScheme>
     <a:fontScheme name="Office">
       <a:majorFont>
-        <a:latin typeface="Calibri Light" panose="020F0302020204030204"/>
+        <a:latin typeface="Calibri Light"/>
         <a:ea typeface=""/>
         <a:cs typeface=""/>
         <a:font script="Jpan" typeface="游ゴシック Light"/>
@@ -1909,7 +2084,7 @@
         <a:font script="Tfng" typeface="Ebrima"/>
       </a:majorFont>
       <a:minorFont>
-        <a:latin typeface="Calibri" panose="020F0502020204030204"/>
+        <a:latin typeface="Calibri"/>
         <a:ea typeface=""/>
         <a:cs typeface=""/>
         <a:font script="Jpan" typeface="游明朝"/>
@@ -2103,7 +2278,7 @@
   <a:extraClrSchemeLst/>
   <a:extLst>
     <a:ext uri="{05A4C25C-085E-4340-85A3-A5531E510DB2}">
-      <thm15:themeFamily xmlns:thm15="http://schemas.microsoft.com/office/thememl/2012/main" name="Office Theme" id="{62F939B6-93AF-4DB8-9C6B-D6C7DFDC589F}" vid="{4A3C46E8-61CC-4603-A589-7422A47A8E4A}"/>
+      <thm15:themeFamily xmlns:thm15="http://schemas.microsoft.com/office/thememl/2012/main" xmlns="" name="Office Theme" id="{62F939B6-93AF-4DB8-9C6B-D6C7DFDC589F}" vid="{4A3C46E8-61CC-4603-A589-7422A47A8E4A}"/>
     </a:ext>
   </a:extLst>
 </a:theme>

</xml_diff>